<commit_message>
recover again from cropt and add number to text and image croped apps
</commit_message>
<xml_diff>
--- a/templates/doc_file/Duty Roster.docx
+++ b/templates/doc_file/Duty Roster.docx
@@ -14,16 +14,106 @@
           <w:szCs w:val="32"/>
         </w:rPr>
       </w:pPr>
-      <w:r>
-        <w:rPr>
-          <w:rFonts w:ascii="SutonnyMJ" w:hAnsi="SutonnyMJ" w:cs="SutonnyMJ"/>
-          <w:b/>
-          <w:bCs/>
-          <w:sz w:val="32"/>
-          <w:szCs w:val="32"/>
-        </w:rPr>
-        <w:t>Avj-KziAvb GÐ BmjvwgK ÷vwWR wefvM</w:t>
-      </w:r>
+      <w:proofErr w:type="spellStart"/>
+      <w:r>
+        <w:rPr>
+          <w:rFonts w:ascii="SutonnyMJ" w:hAnsi="SutonnyMJ" w:cs="SutonnyMJ"/>
+          <w:b/>
+          <w:bCs/>
+          <w:sz w:val="32"/>
+          <w:szCs w:val="32"/>
+        </w:rPr>
+        <w:t>Avj-KziAvb</w:t>
+      </w:r>
+      <w:proofErr w:type="spellEnd"/>
+      <w:r>
+        <w:rPr>
+          <w:rFonts w:ascii="SutonnyMJ" w:hAnsi="SutonnyMJ" w:cs="SutonnyMJ"/>
+          <w:b/>
+          <w:bCs/>
+          <w:sz w:val="32"/>
+          <w:szCs w:val="32"/>
+        </w:rPr>
+        <w:t xml:space="preserve"> </w:t>
+      </w:r>
+      <w:proofErr w:type="spellStart"/>
+      <w:r>
+        <w:rPr>
+          <w:rFonts w:ascii="SutonnyMJ" w:hAnsi="SutonnyMJ" w:cs="SutonnyMJ"/>
+          <w:b/>
+          <w:bCs/>
+          <w:sz w:val="32"/>
+          <w:szCs w:val="32"/>
+        </w:rPr>
+        <w:t>GÐ</w:t>
+      </w:r>
+      <w:proofErr w:type="spellEnd"/>
+      <w:r>
+        <w:rPr>
+          <w:rFonts w:ascii="SutonnyMJ" w:hAnsi="SutonnyMJ" w:cs="SutonnyMJ"/>
+          <w:b/>
+          <w:bCs/>
+          <w:sz w:val="32"/>
+          <w:szCs w:val="32"/>
+        </w:rPr>
+        <w:t xml:space="preserve"> </w:t>
+      </w:r>
+      <w:proofErr w:type="spellStart"/>
+      <w:r>
+        <w:rPr>
+          <w:rFonts w:ascii="SutonnyMJ" w:hAnsi="SutonnyMJ" w:cs="SutonnyMJ"/>
+          <w:b/>
+          <w:bCs/>
+          <w:sz w:val="32"/>
+          <w:szCs w:val="32"/>
+        </w:rPr>
+        <w:t>BmjvwgK</w:t>
+      </w:r>
+      <w:proofErr w:type="spellEnd"/>
+      <w:r>
+        <w:rPr>
+          <w:rFonts w:ascii="SutonnyMJ" w:hAnsi="SutonnyMJ" w:cs="SutonnyMJ"/>
+          <w:b/>
+          <w:bCs/>
+          <w:sz w:val="32"/>
+          <w:szCs w:val="32"/>
+        </w:rPr>
+        <w:t xml:space="preserve"> ÷</w:t>
+      </w:r>
+      <w:proofErr w:type="spellStart"/>
+      <w:r>
+        <w:rPr>
+          <w:rFonts w:ascii="SutonnyMJ" w:hAnsi="SutonnyMJ" w:cs="SutonnyMJ"/>
+          <w:b/>
+          <w:bCs/>
+          <w:sz w:val="32"/>
+          <w:szCs w:val="32"/>
+        </w:rPr>
+        <w:t>vwWR</w:t>
+      </w:r>
+      <w:proofErr w:type="spellEnd"/>
+      <w:r>
+        <w:rPr>
+          <w:rFonts w:ascii="SutonnyMJ" w:hAnsi="SutonnyMJ" w:cs="SutonnyMJ"/>
+          <w:b/>
+          <w:bCs/>
+          <w:sz w:val="32"/>
+          <w:szCs w:val="32"/>
+        </w:rPr>
+        <w:t xml:space="preserve"> </w:t>
+      </w:r>
+      <w:proofErr w:type="spellStart"/>
+      <w:r>
+        <w:rPr>
+          <w:rFonts w:ascii="SutonnyMJ" w:hAnsi="SutonnyMJ" w:cs="SutonnyMJ"/>
+          <w:b/>
+          <w:bCs/>
+          <w:sz w:val="32"/>
+          <w:szCs w:val="32"/>
+        </w:rPr>
+        <w:t>wefvM</w:t>
+      </w:r>
+      <w:proofErr w:type="spellEnd"/>
     </w:p>
     <w:p>
       <w:pPr>
@@ -45,7 +135,249 @@
           <w:sz w:val="32"/>
           <w:szCs w:val="32"/>
         </w:rPr>
-        <w:t xml:space="preserve">{% if program == “BTIS” %}we.wU.AvB.Gm. ¯œvZK (m¤§vb) {% if semester== “1st” %}1g el© 1g {% elif semester== “2nd” %}1g el© 2q </w:t>
+        <w:t>{% if program == “</w:t>
+      </w:r>
+      <w:proofErr w:type="spellStart"/>
+      <w:r>
+        <w:rPr>
+          <w:rFonts w:ascii="SutonnyMJ" w:hAnsi="SutonnyMJ" w:cs="SutonnyMJ"/>
+          <w:b/>
+          <w:bCs/>
+          <w:sz w:val="32"/>
+          <w:szCs w:val="32"/>
+        </w:rPr>
+        <w:t>BTIS</w:t>
+      </w:r>
+      <w:proofErr w:type="spellEnd"/>
+      <w:r>
+        <w:rPr>
+          <w:rFonts w:ascii="SutonnyMJ" w:hAnsi="SutonnyMJ" w:cs="SutonnyMJ"/>
+          <w:b/>
+          <w:bCs/>
+          <w:sz w:val="32"/>
+          <w:szCs w:val="32"/>
+        </w:rPr>
+        <w:t>” %}</w:t>
+      </w:r>
+      <w:proofErr w:type="spellStart"/>
+      <w:r>
+        <w:rPr>
+          <w:rFonts w:ascii="SutonnyMJ" w:hAnsi="SutonnyMJ" w:cs="SutonnyMJ"/>
+          <w:b/>
+          <w:bCs/>
+          <w:sz w:val="32"/>
+          <w:szCs w:val="32"/>
+        </w:rPr>
+        <w:t>we.wU.AvB.Gm</w:t>
+      </w:r>
+      <w:proofErr w:type="spellEnd"/>
+      <w:r>
+        <w:rPr>
+          <w:rFonts w:ascii="SutonnyMJ" w:hAnsi="SutonnyMJ" w:cs="SutonnyMJ"/>
+          <w:b/>
+          <w:bCs/>
+          <w:sz w:val="32"/>
+          <w:szCs w:val="32"/>
+        </w:rPr>
+        <w:t>. ¯</w:t>
+      </w:r>
+      <w:proofErr w:type="spellStart"/>
+      <w:r>
+        <w:rPr>
+          <w:rFonts w:ascii="SutonnyMJ" w:hAnsi="SutonnyMJ" w:cs="SutonnyMJ"/>
+          <w:b/>
+          <w:bCs/>
+          <w:sz w:val="32"/>
+          <w:szCs w:val="32"/>
+        </w:rPr>
+        <w:t>œvZK</w:t>
+      </w:r>
+      <w:proofErr w:type="spellEnd"/>
+      <w:r>
+        <w:rPr>
+          <w:rFonts w:ascii="SutonnyMJ" w:hAnsi="SutonnyMJ" w:cs="SutonnyMJ"/>
+          <w:b/>
+          <w:bCs/>
+          <w:sz w:val="32"/>
+          <w:szCs w:val="32"/>
+        </w:rPr>
+        <w:t xml:space="preserve"> (m¤§</w:t>
+      </w:r>
+      <w:proofErr w:type="spellStart"/>
+      <w:r>
+        <w:rPr>
+          <w:rFonts w:ascii="SutonnyMJ" w:hAnsi="SutonnyMJ" w:cs="SutonnyMJ"/>
+          <w:b/>
+          <w:bCs/>
+          <w:sz w:val="32"/>
+          <w:szCs w:val="32"/>
+        </w:rPr>
+        <w:t>vb</w:t>
+      </w:r>
+      <w:proofErr w:type="spellEnd"/>
+      <w:r>
+        <w:rPr>
+          <w:rFonts w:ascii="SutonnyMJ" w:hAnsi="SutonnyMJ" w:cs="SutonnyMJ"/>
+          <w:b/>
+          <w:bCs/>
+          <w:sz w:val="32"/>
+          <w:szCs w:val="32"/>
+        </w:rPr>
+        <w:t>) {% if semester== “1st” %}</w:t>
+      </w:r>
+      <w:proofErr w:type="spellStart"/>
+      <w:r>
+        <w:rPr>
+          <w:rFonts w:ascii="SutonnyMJ" w:hAnsi="SutonnyMJ" w:cs="SutonnyMJ"/>
+          <w:b/>
+          <w:bCs/>
+          <w:sz w:val="32"/>
+          <w:szCs w:val="32"/>
+        </w:rPr>
+        <w:t>1g</w:t>
+      </w:r>
+      <w:proofErr w:type="spellEnd"/>
+      <w:r>
+        <w:rPr>
+          <w:rFonts w:ascii="SutonnyMJ" w:hAnsi="SutonnyMJ" w:cs="SutonnyMJ"/>
+          <w:b/>
+          <w:bCs/>
+          <w:sz w:val="32"/>
+          <w:szCs w:val="32"/>
+        </w:rPr>
+        <w:t xml:space="preserve"> </w:t>
+      </w:r>
+      <w:proofErr w:type="spellStart"/>
+      <w:r>
+        <w:rPr>
+          <w:rFonts w:ascii="SutonnyMJ" w:hAnsi="SutonnyMJ" w:cs="SutonnyMJ"/>
+          <w:b/>
+          <w:bCs/>
+          <w:sz w:val="32"/>
+          <w:szCs w:val="32"/>
+        </w:rPr>
+        <w:t>el</w:t>
+      </w:r>
+      <w:proofErr w:type="spellEnd"/>
+      <w:r>
+        <w:rPr>
+          <w:rFonts w:ascii="SutonnyMJ" w:hAnsi="SutonnyMJ" w:cs="SutonnyMJ"/>
+          <w:b/>
+          <w:bCs/>
+          <w:sz w:val="32"/>
+          <w:szCs w:val="32"/>
+        </w:rPr>
+        <w:t xml:space="preserve">© </w:t>
+      </w:r>
+      <w:proofErr w:type="spellStart"/>
+      <w:r>
+        <w:rPr>
+          <w:rFonts w:ascii="SutonnyMJ" w:hAnsi="SutonnyMJ" w:cs="SutonnyMJ"/>
+          <w:b/>
+          <w:bCs/>
+          <w:sz w:val="32"/>
+          <w:szCs w:val="32"/>
+        </w:rPr>
+        <w:t>1g</w:t>
+      </w:r>
+      <w:proofErr w:type="spellEnd"/>
+      <w:r>
+        <w:rPr>
+          <w:rFonts w:ascii="SutonnyMJ" w:hAnsi="SutonnyMJ" w:cs="SutonnyMJ"/>
+          <w:b/>
+          <w:bCs/>
+          <w:sz w:val="32"/>
+          <w:szCs w:val="32"/>
+        </w:rPr>
+        <w:t xml:space="preserve"> {% </w:t>
+      </w:r>
+      <w:proofErr w:type="spellStart"/>
+      <w:r>
+        <w:rPr>
+          <w:rFonts w:ascii="SutonnyMJ" w:hAnsi="SutonnyMJ" w:cs="SutonnyMJ"/>
+          <w:b/>
+          <w:bCs/>
+          <w:sz w:val="32"/>
+          <w:szCs w:val="32"/>
+        </w:rPr>
+        <w:t>elif</w:t>
+      </w:r>
+      <w:proofErr w:type="spellEnd"/>
+      <w:r>
+        <w:rPr>
+          <w:rFonts w:ascii="SutonnyMJ" w:hAnsi="SutonnyMJ" w:cs="SutonnyMJ"/>
+          <w:b/>
+          <w:bCs/>
+          <w:sz w:val="32"/>
+          <w:szCs w:val="32"/>
+        </w:rPr>
+        <w:t xml:space="preserve"> semester== “2nd” %}</w:t>
+      </w:r>
+      <w:proofErr w:type="spellStart"/>
+      <w:r>
+        <w:rPr>
+          <w:rFonts w:ascii="SutonnyMJ" w:hAnsi="SutonnyMJ" w:cs="SutonnyMJ"/>
+          <w:b/>
+          <w:bCs/>
+          <w:sz w:val="32"/>
+          <w:szCs w:val="32"/>
+        </w:rPr>
+        <w:t>1g</w:t>
+      </w:r>
+      <w:proofErr w:type="spellEnd"/>
+      <w:r>
+        <w:rPr>
+          <w:rFonts w:ascii="SutonnyMJ" w:hAnsi="SutonnyMJ" w:cs="SutonnyMJ"/>
+          <w:b/>
+          <w:bCs/>
+          <w:sz w:val="32"/>
+          <w:szCs w:val="32"/>
+        </w:rPr>
+        <w:t xml:space="preserve"> </w:t>
+      </w:r>
+      <w:proofErr w:type="spellStart"/>
+      <w:r>
+        <w:rPr>
+          <w:rFonts w:ascii="SutonnyMJ" w:hAnsi="SutonnyMJ" w:cs="SutonnyMJ"/>
+          <w:b/>
+          <w:bCs/>
+          <w:sz w:val="32"/>
+          <w:szCs w:val="32"/>
+        </w:rPr>
+        <w:t>el</w:t>
+      </w:r>
+      <w:proofErr w:type="spellEnd"/>
+      <w:r>
+        <w:rPr>
+          <w:rFonts w:ascii="SutonnyMJ" w:hAnsi="SutonnyMJ" w:cs="SutonnyMJ"/>
+          <w:b/>
+          <w:bCs/>
+          <w:sz w:val="32"/>
+          <w:szCs w:val="32"/>
+        </w:rPr>
+        <w:t xml:space="preserve">© </w:t>
+      </w:r>
+      <w:proofErr w:type="spellStart"/>
+      <w:r>
+        <w:rPr>
+          <w:rFonts w:ascii="SutonnyMJ" w:hAnsi="SutonnyMJ" w:cs="SutonnyMJ"/>
+          <w:b/>
+          <w:bCs/>
+          <w:sz w:val="32"/>
+          <w:szCs w:val="32"/>
+        </w:rPr>
+        <w:t>2q</w:t>
+      </w:r>
+      <w:proofErr w:type="spellEnd"/>
+      <w:r>
+        <w:rPr>
+          <w:rFonts w:ascii="SutonnyMJ" w:hAnsi="SutonnyMJ" w:cs="SutonnyMJ"/>
+          <w:b/>
+          <w:bCs/>
+          <w:sz w:val="32"/>
+          <w:szCs w:val="32"/>
+        </w:rPr>
+        <w:t xml:space="preserve"> </w:t>
       </w:r>
       <w:bookmarkStart w:id="0" w:name="_Hlk203269978"/>
       <w:r>
@@ -56,7 +388,29 @@
           <w:sz w:val="32"/>
           <w:szCs w:val="32"/>
         </w:rPr>
-        <w:t>{% elif semester== “3rd”</w:t>
+        <w:t xml:space="preserve">{% </w:t>
+      </w:r>
+      <w:proofErr w:type="spellStart"/>
+      <w:r>
+        <w:rPr>
+          <w:rFonts w:ascii="SutonnyMJ" w:hAnsi="SutonnyMJ" w:cs="SutonnyMJ"/>
+          <w:b/>
+          <w:bCs/>
+          <w:sz w:val="32"/>
+          <w:szCs w:val="32"/>
+        </w:rPr>
+        <w:t>elif</w:t>
+      </w:r>
+      <w:proofErr w:type="spellEnd"/>
+      <w:r>
+        <w:rPr>
+          <w:rFonts w:ascii="SutonnyMJ" w:hAnsi="SutonnyMJ" w:cs="SutonnyMJ"/>
+          <w:b/>
+          <w:bCs/>
+          <w:sz w:val="32"/>
+          <w:szCs w:val="32"/>
+        </w:rPr>
+        <w:t xml:space="preserve"> semester== “3rd”</w:t>
       </w:r>
       <w:r>
         <w:rPr>
@@ -76,9 +430,65 @@
           <w:sz w:val="32"/>
           <w:szCs w:val="32"/>
         </w:rPr>
-        <w:t>%}2q el© 1g</w:t>
+        <w:t>%}</w:t>
+      </w:r>
+      <w:proofErr w:type="spellStart"/>
+      <w:r>
+        <w:rPr>
+          <w:rFonts w:ascii="SutonnyMJ" w:hAnsi="SutonnyMJ" w:cs="SutonnyMJ"/>
+          <w:b/>
+          <w:bCs/>
+          <w:sz w:val="32"/>
+          <w:szCs w:val="32"/>
+        </w:rPr>
+        <w:t>2q</w:t>
+      </w:r>
+      <w:proofErr w:type="spellEnd"/>
+      <w:r>
+        <w:rPr>
+          <w:rFonts w:ascii="SutonnyMJ" w:hAnsi="SutonnyMJ" w:cs="SutonnyMJ"/>
+          <w:b/>
+          <w:bCs/>
+          <w:sz w:val="32"/>
+          <w:szCs w:val="32"/>
+        </w:rPr>
+        <w:t xml:space="preserve"> </w:t>
+      </w:r>
+      <w:proofErr w:type="spellStart"/>
+      <w:r>
+        <w:rPr>
+          <w:rFonts w:ascii="SutonnyMJ" w:hAnsi="SutonnyMJ" w:cs="SutonnyMJ"/>
+          <w:b/>
+          <w:bCs/>
+          <w:sz w:val="32"/>
+          <w:szCs w:val="32"/>
+        </w:rPr>
+        <w:t>el</w:t>
+      </w:r>
+      <w:proofErr w:type="spellEnd"/>
+      <w:r>
+        <w:rPr>
+          <w:rFonts w:ascii="SutonnyMJ" w:hAnsi="SutonnyMJ" w:cs="SutonnyMJ"/>
+          <w:b/>
+          <w:bCs/>
+          <w:sz w:val="32"/>
+          <w:szCs w:val="32"/>
+        </w:rPr>
+        <w:t xml:space="preserve">© </w:t>
+      </w:r>
+      <w:proofErr w:type="spellStart"/>
+      <w:r>
+        <w:rPr>
+          <w:rFonts w:ascii="SutonnyMJ" w:hAnsi="SutonnyMJ" w:cs="SutonnyMJ"/>
+          <w:b/>
+          <w:bCs/>
+          <w:sz w:val="32"/>
+          <w:szCs w:val="32"/>
+        </w:rPr>
+        <w:t>1g</w:t>
       </w:r>
       <w:bookmarkEnd w:id="0"/>
+      <w:proofErr w:type="spellEnd"/>
       <w:r>
         <w:rPr>
           <w:rFonts w:ascii="SutonnyMJ" w:hAnsi="SutonnyMJ" w:cs="SutonnyMJ"/>
@@ -97,7 +507,403 @@
           <w:sz w:val="32"/>
           <w:szCs w:val="32"/>
         </w:rPr>
-        <w:t xml:space="preserve">{% elif semester== “4th” %}2q el© 2q {% elif semester== “5th” %}3q el© 1g {% elif semester== “6th” %}3q el© 2q {% elif semester== “7th” %}4_© el© 1g {% elif semester== “8th” %}4_©  el© 2q </w:t>
+        <w:t xml:space="preserve">{% </w:t>
+      </w:r>
+      <w:proofErr w:type="spellStart"/>
+      <w:r>
+        <w:rPr>
+          <w:rFonts w:ascii="SutonnyMJ" w:hAnsi="SutonnyMJ" w:cs="SutonnyMJ"/>
+          <w:b/>
+          <w:bCs/>
+          <w:sz w:val="32"/>
+          <w:szCs w:val="32"/>
+        </w:rPr>
+        <w:t>elif</w:t>
+      </w:r>
+      <w:proofErr w:type="spellEnd"/>
+      <w:r>
+        <w:rPr>
+          <w:rFonts w:ascii="SutonnyMJ" w:hAnsi="SutonnyMJ" w:cs="SutonnyMJ"/>
+          <w:b/>
+          <w:bCs/>
+          <w:sz w:val="32"/>
+          <w:szCs w:val="32"/>
+        </w:rPr>
+        <w:t xml:space="preserve"> semester== “4th” %}</w:t>
+      </w:r>
+      <w:proofErr w:type="spellStart"/>
+      <w:r>
+        <w:rPr>
+          <w:rFonts w:ascii="SutonnyMJ" w:hAnsi="SutonnyMJ" w:cs="SutonnyMJ"/>
+          <w:b/>
+          <w:bCs/>
+          <w:sz w:val="32"/>
+          <w:szCs w:val="32"/>
+        </w:rPr>
+        <w:t>2q</w:t>
+      </w:r>
+      <w:proofErr w:type="spellEnd"/>
+      <w:r>
+        <w:rPr>
+          <w:rFonts w:ascii="SutonnyMJ" w:hAnsi="SutonnyMJ" w:cs="SutonnyMJ"/>
+          <w:b/>
+          <w:bCs/>
+          <w:sz w:val="32"/>
+          <w:szCs w:val="32"/>
+        </w:rPr>
+        <w:t xml:space="preserve"> </w:t>
+      </w:r>
+      <w:proofErr w:type="spellStart"/>
+      <w:r>
+        <w:rPr>
+          <w:rFonts w:ascii="SutonnyMJ" w:hAnsi="SutonnyMJ" w:cs="SutonnyMJ"/>
+          <w:b/>
+          <w:bCs/>
+          <w:sz w:val="32"/>
+          <w:szCs w:val="32"/>
+        </w:rPr>
+        <w:t>el</w:t>
+      </w:r>
+      <w:proofErr w:type="spellEnd"/>
+      <w:r>
+        <w:rPr>
+          <w:rFonts w:ascii="SutonnyMJ" w:hAnsi="SutonnyMJ" w:cs="SutonnyMJ"/>
+          <w:b/>
+          <w:bCs/>
+          <w:sz w:val="32"/>
+          <w:szCs w:val="32"/>
+        </w:rPr>
+        <w:t xml:space="preserve">© </w:t>
+      </w:r>
+      <w:proofErr w:type="spellStart"/>
+      <w:r>
+        <w:rPr>
+          <w:rFonts w:ascii="SutonnyMJ" w:hAnsi="SutonnyMJ" w:cs="SutonnyMJ"/>
+          <w:b/>
+          <w:bCs/>
+          <w:sz w:val="32"/>
+          <w:szCs w:val="32"/>
+        </w:rPr>
+        <w:t>2q</w:t>
+      </w:r>
+      <w:proofErr w:type="spellEnd"/>
+      <w:r>
+        <w:rPr>
+          <w:rFonts w:ascii="SutonnyMJ" w:hAnsi="SutonnyMJ" w:cs="SutonnyMJ"/>
+          <w:b/>
+          <w:bCs/>
+          <w:sz w:val="32"/>
+          <w:szCs w:val="32"/>
+        </w:rPr>
+        <w:t xml:space="preserve"> {% </w:t>
+      </w:r>
+      <w:proofErr w:type="spellStart"/>
+      <w:r>
+        <w:rPr>
+          <w:rFonts w:ascii="SutonnyMJ" w:hAnsi="SutonnyMJ" w:cs="SutonnyMJ"/>
+          <w:b/>
+          <w:bCs/>
+          <w:sz w:val="32"/>
+          <w:szCs w:val="32"/>
+        </w:rPr>
+        <w:t>elif</w:t>
+      </w:r>
+      <w:proofErr w:type="spellEnd"/>
+      <w:r>
+        <w:rPr>
+          <w:rFonts w:ascii="SutonnyMJ" w:hAnsi="SutonnyMJ" w:cs="SutonnyMJ"/>
+          <w:b/>
+          <w:bCs/>
+          <w:sz w:val="32"/>
+          <w:szCs w:val="32"/>
+        </w:rPr>
+        <w:t xml:space="preserve"> semester== “5th” %}</w:t>
+      </w:r>
+      <w:proofErr w:type="spellStart"/>
+      <w:r>
+        <w:rPr>
+          <w:rFonts w:ascii="SutonnyMJ" w:hAnsi="SutonnyMJ" w:cs="SutonnyMJ"/>
+          <w:b/>
+          <w:bCs/>
+          <w:sz w:val="32"/>
+          <w:szCs w:val="32"/>
+        </w:rPr>
+        <w:t>3q</w:t>
+      </w:r>
+      <w:proofErr w:type="spellEnd"/>
+      <w:r>
+        <w:rPr>
+          <w:rFonts w:ascii="SutonnyMJ" w:hAnsi="SutonnyMJ" w:cs="SutonnyMJ"/>
+          <w:b/>
+          <w:bCs/>
+          <w:sz w:val="32"/>
+          <w:szCs w:val="32"/>
+        </w:rPr>
+        <w:t xml:space="preserve"> </w:t>
+      </w:r>
+      <w:proofErr w:type="spellStart"/>
+      <w:r>
+        <w:rPr>
+          <w:rFonts w:ascii="SutonnyMJ" w:hAnsi="SutonnyMJ" w:cs="SutonnyMJ"/>
+          <w:b/>
+          <w:bCs/>
+          <w:sz w:val="32"/>
+          <w:szCs w:val="32"/>
+        </w:rPr>
+        <w:t>el</w:t>
+      </w:r>
+      <w:proofErr w:type="spellEnd"/>
+      <w:r>
+        <w:rPr>
+          <w:rFonts w:ascii="SutonnyMJ" w:hAnsi="SutonnyMJ" w:cs="SutonnyMJ"/>
+          <w:b/>
+          <w:bCs/>
+          <w:sz w:val="32"/>
+          <w:szCs w:val="32"/>
+        </w:rPr>
+        <w:t xml:space="preserve">© </w:t>
+      </w:r>
+      <w:proofErr w:type="spellStart"/>
+      <w:r>
+        <w:rPr>
+          <w:rFonts w:ascii="SutonnyMJ" w:hAnsi="SutonnyMJ" w:cs="SutonnyMJ"/>
+          <w:b/>
+          <w:bCs/>
+          <w:sz w:val="32"/>
+          <w:szCs w:val="32"/>
+        </w:rPr>
+        <w:t>1g</w:t>
+      </w:r>
+      <w:proofErr w:type="spellEnd"/>
+      <w:r>
+        <w:rPr>
+          <w:rFonts w:ascii="SutonnyMJ" w:hAnsi="SutonnyMJ" w:cs="SutonnyMJ"/>
+          <w:b/>
+          <w:bCs/>
+          <w:sz w:val="32"/>
+          <w:szCs w:val="32"/>
+        </w:rPr>
+        <w:t xml:space="preserve"> {% </w:t>
+      </w:r>
+      <w:proofErr w:type="spellStart"/>
+      <w:r>
+        <w:rPr>
+          <w:rFonts w:ascii="SutonnyMJ" w:hAnsi="SutonnyMJ" w:cs="SutonnyMJ"/>
+          <w:b/>
+          <w:bCs/>
+          <w:sz w:val="32"/>
+          <w:szCs w:val="32"/>
+        </w:rPr>
+        <w:t>elif</w:t>
+      </w:r>
+      <w:proofErr w:type="spellEnd"/>
+      <w:r>
+        <w:rPr>
+          <w:rFonts w:ascii="SutonnyMJ" w:hAnsi="SutonnyMJ" w:cs="SutonnyMJ"/>
+          <w:b/>
+          <w:bCs/>
+          <w:sz w:val="32"/>
+          <w:szCs w:val="32"/>
+        </w:rPr>
+        <w:t xml:space="preserve"> semester== “6th” %}</w:t>
+      </w:r>
+      <w:proofErr w:type="spellStart"/>
+      <w:r>
+        <w:rPr>
+          <w:rFonts w:ascii="SutonnyMJ" w:hAnsi="SutonnyMJ" w:cs="SutonnyMJ"/>
+          <w:b/>
+          <w:bCs/>
+          <w:sz w:val="32"/>
+          <w:szCs w:val="32"/>
+        </w:rPr>
+        <w:t>3q</w:t>
+      </w:r>
+      <w:proofErr w:type="spellEnd"/>
+      <w:r>
+        <w:rPr>
+          <w:rFonts w:ascii="SutonnyMJ" w:hAnsi="SutonnyMJ" w:cs="SutonnyMJ"/>
+          <w:b/>
+          <w:bCs/>
+          <w:sz w:val="32"/>
+          <w:szCs w:val="32"/>
+        </w:rPr>
+        <w:t xml:space="preserve"> </w:t>
+      </w:r>
+      <w:proofErr w:type="spellStart"/>
+      <w:r>
+        <w:rPr>
+          <w:rFonts w:ascii="SutonnyMJ" w:hAnsi="SutonnyMJ" w:cs="SutonnyMJ"/>
+          <w:b/>
+          <w:bCs/>
+          <w:sz w:val="32"/>
+          <w:szCs w:val="32"/>
+        </w:rPr>
+        <w:t>el</w:t>
+      </w:r>
+      <w:proofErr w:type="spellEnd"/>
+      <w:r>
+        <w:rPr>
+          <w:rFonts w:ascii="SutonnyMJ" w:hAnsi="SutonnyMJ" w:cs="SutonnyMJ"/>
+          <w:b/>
+          <w:bCs/>
+          <w:sz w:val="32"/>
+          <w:szCs w:val="32"/>
+        </w:rPr>
+        <w:t xml:space="preserve">© </w:t>
+      </w:r>
+      <w:proofErr w:type="spellStart"/>
+      <w:r>
+        <w:rPr>
+          <w:rFonts w:ascii="SutonnyMJ" w:hAnsi="SutonnyMJ" w:cs="SutonnyMJ"/>
+          <w:b/>
+          <w:bCs/>
+          <w:sz w:val="32"/>
+          <w:szCs w:val="32"/>
+        </w:rPr>
+        <w:t>2q</w:t>
+      </w:r>
+      <w:proofErr w:type="spellEnd"/>
+      <w:r>
+        <w:rPr>
+          <w:rFonts w:ascii="SutonnyMJ" w:hAnsi="SutonnyMJ" w:cs="SutonnyMJ"/>
+          <w:b/>
+          <w:bCs/>
+          <w:sz w:val="32"/>
+          <w:szCs w:val="32"/>
+        </w:rPr>
+        <w:t xml:space="preserve"> {% </w:t>
+      </w:r>
+      <w:proofErr w:type="spellStart"/>
+      <w:r>
+        <w:rPr>
+          <w:rFonts w:ascii="SutonnyMJ" w:hAnsi="SutonnyMJ" w:cs="SutonnyMJ"/>
+          <w:b/>
+          <w:bCs/>
+          <w:sz w:val="32"/>
+          <w:szCs w:val="32"/>
+        </w:rPr>
+        <w:t>elif</w:t>
+      </w:r>
+      <w:proofErr w:type="spellEnd"/>
+      <w:r>
+        <w:rPr>
+          <w:rFonts w:ascii="SutonnyMJ" w:hAnsi="SutonnyMJ" w:cs="SutonnyMJ"/>
+          <w:b/>
+          <w:bCs/>
+          <w:sz w:val="32"/>
+          <w:szCs w:val="32"/>
+        </w:rPr>
+        <w:t xml:space="preserve"> semester== “7th” %}4_© </w:t>
+      </w:r>
+      <w:proofErr w:type="spellStart"/>
+      <w:r>
+        <w:rPr>
+          <w:rFonts w:ascii="SutonnyMJ" w:hAnsi="SutonnyMJ" w:cs="SutonnyMJ"/>
+          <w:b/>
+          <w:bCs/>
+          <w:sz w:val="32"/>
+          <w:szCs w:val="32"/>
+        </w:rPr>
+        <w:t>el</w:t>
+      </w:r>
+      <w:proofErr w:type="spellEnd"/>
+      <w:r>
+        <w:rPr>
+          <w:rFonts w:ascii="SutonnyMJ" w:hAnsi="SutonnyMJ" w:cs="SutonnyMJ"/>
+          <w:b/>
+          <w:bCs/>
+          <w:sz w:val="32"/>
+          <w:szCs w:val="32"/>
+        </w:rPr>
+        <w:t xml:space="preserve">© </w:t>
+      </w:r>
+      <w:proofErr w:type="spellStart"/>
+      <w:r>
+        <w:rPr>
+          <w:rFonts w:ascii="SutonnyMJ" w:hAnsi="SutonnyMJ" w:cs="SutonnyMJ"/>
+          <w:b/>
+          <w:bCs/>
+          <w:sz w:val="32"/>
+          <w:szCs w:val="32"/>
+        </w:rPr>
+        <w:t>1g</w:t>
+      </w:r>
+      <w:proofErr w:type="spellEnd"/>
+      <w:r>
+        <w:rPr>
+          <w:rFonts w:ascii="SutonnyMJ" w:hAnsi="SutonnyMJ" w:cs="SutonnyMJ"/>
+          <w:b/>
+          <w:bCs/>
+          <w:sz w:val="32"/>
+          <w:szCs w:val="32"/>
+        </w:rPr>
+        <w:t xml:space="preserve"> {% </w:t>
+      </w:r>
+      <w:proofErr w:type="spellStart"/>
+      <w:r>
+        <w:rPr>
+          <w:rFonts w:ascii="SutonnyMJ" w:hAnsi="SutonnyMJ" w:cs="SutonnyMJ"/>
+          <w:b/>
+          <w:bCs/>
+          <w:sz w:val="32"/>
+          <w:szCs w:val="32"/>
+        </w:rPr>
+        <w:t>elif</w:t>
+      </w:r>
+      <w:proofErr w:type="spellEnd"/>
+      <w:r>
+        <w:rPr>
+          <w:rFonts w:ascii="SutonnyMJ" w:hAnsi="SutonnyMJ" w:cs="SutonnyMJ"/>
+          <w:b/>
+          <w:bCs/>
+          <w:sz w:val="32"/>
+          <w:szCs w:val="32"/>
+        </w:rPr>
+        <w:t xml:space="preserve"> semester== “8th” %}4_©  </w:t>
+      </w:r>
+      <w:proofErr w:type="spellStart"/>
+      <w:r>
+        <w:rPr>
+          <w:rFonts w:ascii="SutonnyMJ" w:hAnsi="SutonnyMJ" w:cs="SutonnyMJ"/>
+          <w:b/>
+          <w:bCs/>
+          <w:sz w:val="32"/>
+          <w:szCs w:val="32"/>
+        </w:rPr>
+        <w:t>el</w:t>
+      </w:r>
+      <w:proofErr w:type="spellEnd"/>
+      <w:r>
+        <w:rPr>
+          <w:rFonts w:ascii="SutonnyMJ" w:hAnsi="SutonnyMJ" w:cs="SutonnyMJ"/>
+          <w:b/>
+          <w:bCs/>
+          <w:sz w:val="32"/>
+          <w:szCs w:val="32"/>
+        </w:rPr>
+        <w:t xml:space="preserve">© </w:t>
+      </w:r>
+      <w:proofErr w:type="spellStart"/>
+      <w:r>
+        <w:rPr>
+          <w:rFonts w:ascii="SutonnyMJ" w:hAnsi="SutonnyMJ" w:cs="SutonnyMJ"/>
+          <w:b/>
+          <w:bCs/>
+          <w:sz w:val="32"/>
+          <w:szCs w:val="32"/>
+        </w:rPr>
+        <w:t>2q</w:t>
+      </w:r>
+      <w:proofErr w:type="spellEnd"/>
+      <w:r>
+        <w:rPr>
+          <w:rFonts w:ascii="SutonnyMJ" w:hAnsi="SutonnyMJ" w:cs="SutonnyMJ"/>
+          <w:b/>
+          <w:bCs/>
+          <w:sz w:val="32"/>
+          <w:szCs w:val="32"/>
+        </w:rPr>
+        <w:t xml:space="preserve"> </w:t>
       </w:r>
       <w:r>
         <w:rPr>
@@ -119,15 +925,49 @@
         </w:rPr>
         <w:t>{% if program == “MTIS” %}</w:t>
       </w:r>
-      <w:r>
-        <w:rPr>
-          <w:rFonts w:ascii="SutonnyMJ" w:hAnsi="SutonnyMJ" w:cs="SutonnyMJ"/>
-          <w:b/>
-          <w:bCs/>
-          <w:sz w:val="32"/>
-          <w:szCs w:val="32"/>
-        </w:rPr>
-        <w:t>Gg.wU.AvB.Gm. (¯œvZ‡KvËi)</w:t>
+      <w:proofErr w:type="spellStart"/>
+      <w:r>
+        <w:rPr>
+          <w:rFonts w:ascii="SutonnyMJ" w:hAnsi="SutonnyMJ" w:cs="SutonnyMJ"/>
+          <w:b/>
+          <w:bCs/>
+          <w:sz w:val="32"/>
+          <w:szCs w:val="32"/>
+        </w:rPr>
+        <w:t>Gg.wU.AvB.Gm</w:t>
+      </w:r>
+      <w:proofErr w:type="spellEnd"/>
+      <w:r>
+        <w:rPr>
+          <w:rFonts w:ascii="SutonnyMJ" w:hAnsi="SutonnyMJ" w:cs="SutonnyMJ"/>
+          <w:b/>
+          <w:bCs/>
+          <w:sz w:val="32"/>
+          <w:szCs w:val="32"/>
+        </w:rPr>
+        <w:t>. (¯</w:t>
+      </w:r>
+      <w:proofErr w:type="spellStart"/>
+      <w:r>
+        <w:rPr>
+          <w:rFonts w:ascii="SutonnyMJ" w:hAnsi="SutonnyMJ" w:cs="SutonnyMJ"/>
+          <w:b/>
+          <w:bCs/>
+          <w:sz w:val="32"/>
+          <w:szCs w:val="32"/>
+        </w:rPr>
+        <w:t>œvZ‡KvËi</w:t>
+      </w:r>
+      <w:proofErr w:type="spellEnd"/>
+      <w:r>
+        <w:rPr>
+          <w:rFonts w:ascii="SutonnyMJ" w:hAnsi="SutonnyMJ" w:cs="SutonnyMJ"/>
+          <w:b/>
+          <w:bCs/>
+          <w:sz w:val="32"/>
+          <w:szCs w:val="32"/>
+        </w:rPr>
+        <w:t>)</w:t>
       </w:r>
       <w:r>
         <w:rPr>
@@ -147,8 +987,218 @@
           <w:sz w:val="32"/>
           <w:szCs w:val="32"/>
         </w:rPr>
-        <w:t>{% if semester== “1st” %}1g {% elif semester== “2nd” %}2q {% elif semester== “3rd” %}3q {% elif semester== “4th” %}4_© {% elif semester== “5th” %}5g {% elif semester== “6th” %}6ô</w:t>
-      </w:r>
+        <w:t>{% if semester== “1st” %}</w:t>
+      </w:r>
+      <w:proofErr w:type="spellStart"/>
+      <w:r>
+        <w:rPr>
+          <w:rFonts w:ascii="SutonnyMJ" w:hAnsi="SutonnyMJ" w:cs="SutonnyMJ"/>
+          <w:b/>
+          <w:bCs/>
+          <w:sz w:val="32"/>
+          <w:szCs w:val="32"/>
+        </w:rPr>
+        <w:t>1g</w:t>
+      </w:r>
+      <w:proofErr w:type="spellEnd"/>
+      <w:r>
+        <w:rPr>
+          <w:rFonts w:ascii="SutonnyMJ" w:hAnsi="SutonnyMJ" w:cs="SutonnyMJ"/>
+          <w:b/>
+          <w:bCs/>
+          <w:sz w:val="32"/>
+          <w:szCs w:val="32"/>
+        </w:rPr>
+        <w:t xml:space="preserve"> {% </w:t>
+      </w:r>
+      <w:proofErr w:type="spellStart"/>
+      <w:r>
+        <w:rPr>
+          <w:rFonts w:ascii="SutonnyMJ" w:hAnsi="SutonnyMJ" w:cs="SutonnyMJ"/>
+          <w:b/>
+          <w:bCs/>
+          <w:sz w:val="32"/>
+          <w:szCs w:val="32"/>
+        </w:rPr>
+        <w:t>elif</w:t>
+      </w:r>
+      <w:proofErr w:type="spellEnd"/>
+      <w:r>
+        <w:rPr>
+          <w:rFonts w:ascii="SutonnyMJ" w:hAnsi="SutonnyMJ" w:cs="SutonnyMJ"/>
+          <w:b/>
+          <w:bCs/>
+          <w:sz w:val="32"/>
+          <w:szCs w:val="32"/>
+        </w:rPr>
+        <w:t xml:space="preserve"> semester== “2nd” %}</w:t>
+      </w:r>
+      <w:proofErr w:type="spellStart"/>
+      <w:r>
+        <w:rPr>
+          <w:rFonts w:ascii="SutonnyMJ" w:hAnsi="SutonnyMJ" w:cs="SutonnyMJ"/>
+          <w:b/>
+          <w:bCs/>
+          <w:sz w:val="32"/>
+          <w:szCs w:val="32"/>
+        </w:rPr>
+        <w:t>2q</w:t>
+      </w:r>
+      <w:proofErr w:type="spellEnd"/>
+      <w:r>
+        <w:rPr>
+          <w:rFonts w:ascii="SutonnyMJ" w:hAnsi="SutonnyMJ" w:cs="SutonnyMJ"/>
+          <w:b/>
+          <w:bCs/>
+          <w:sz w:val="32"/>
+          <w:szCs w:val="32"/>
+        </w:rPr>
+        <w:t xml:space="preserve"> {% </w:t>
+      </w:r>
+      <w:proofErr w:type="spellStart"/>
+      <w:r>
+        <w:rPr>
+          <w:rFonts w:ascii="SutonnyMJ" w:hAnsi="SutonnyMJ" w:cs="SutonnyMJ"/>
+          <w:b/>
+          <w:bCs/>
+          <w:sz w:val="32"/>
+          <w:szCs w:val="32"/>
+        </w:rPr>
+        <w:t>elif</w:t>
+      </w:r>
+      <w:proofErr w:type="spellEnd"/>
+      <w:r>
+        <w:rPr>
+          <w:rFonts w:ascii="SutonnyMJ" w:hAnsi="SutonnyMJ" w:cs="SutonnyMJ"/>
+          <w:b/>
+          <w:bCs/>
+          <w:sz w:val="32"/>
+          <w:szCs w:val="32"/>
+        </w:rPr>
+        <w:t xml:space="preserve"> semester== “3rd” %}</w:t>
+      </w:r>
+      <w:proofErr w:type="spellStart"/>
+      <w:r>
+        <w:rPr>
+          <w:rFonts w:ascii="SutonnyMJ" w:hAnsi="SutonnyMJ" w:cs="SutonnyMJ"/>
+          <w:b/>
+          <w:bCs/>
+          <w:sz w:val="32"/>
+          <w:szCs w:val="32"/>
+        </w:rPr>
+        <w:t>3q</w:t>
+      </w:r>
+      <w:proofErr w:type="spellEnd"/>
+      <w:r>
+        <w:rPr>
+          <w:rFonts w:ascii="SutonnyMJ" w:hAnsi="SutonnyMJ" w:cs="SutonnyMJ"/>
+          <w:b/>
+          <w:bCs/>
+          <w:sz w:val="32"/>
+          <w:szCs w:val="32"/>
+        </w:rPr>
+        <w:t xml:space="preserve"> {% </w:t>
+      </w:r>
+      <w:proofErr w:type="spellStart"/>
+      <w:r>
+        <w:rPr>
+          <w:rFonts w:ascii="SutonnyMJ" w:hAnsi="SutonnyMJ" w:cs="SutonnyMJ"/>
+          <w:b/>
+          <w:bCs/>
+          <w:sz w:val="32"/>
+          <w:szCs w:val="32"/>
+        </w:rPr>
+        <w:t>elif</w:t>
+      </w:r>
+      <w:proofErr w:type="spellEnd"/>
+      <w:r>
+        <w:rPr>
+          <w:rFonts w:ascii="SutonnyMJ" w:hAnsi="SutonnyMJ" w:cs="SutonnyMJ"/>
+          <w:b/>
+          <w:bCs/>
+          <w:sz w:val="32"/>
+          <w:szCs w:val="32"/>
+        </w:rPr>
+        <w:t xml:space="preserve"> semester== “4th” %}4_© {% </w:t>
+      </w:r>
+      <w:proofErr w:type="spellStart"/>
+      <w:r>
+        <w:rPr>
+          <w:rFonts w:ascii="SutonnyMJ" w:hAnsi="SutonnyMJ" w:cs="SutonnyMJ"/>
+          <w:b/>
+          <w:bCs/>
+          <w:sz w:val="32"/>
+          <w:szCs w:val="32"/>
+        </w:rPr>
+        <w:t>elif</w:t>
+      </w:r>
+      <w:proofErr w:type="spellEnd"/>
+      <w:r>
+        <w:rPr>
+          <w:rFonts w:ascii="SutonnyMJ" w:hAnsi="SutonnyMJ" w:cs="SutonnyMJ"/>
+          <w:b/>
+          <w:bCs/>
+          <w:sz w:val="32"/>
+          <w:szCs w:val="32"/>
+        </w:rPr>
+        <w:t xml:space="preserve"> semester== “5th” %}</w:t>
+      </w:r>
+      <w:proofErr w:type="spellStart"/>
+      <w:r>
+        <w:rPr>
+          <w:rFonts w:ascii="SutonnyMJ" w:hAnsi="SutonnyMJ" w:cs="SutonnyMJ"/>
+          <w:b/>
+          <w:bCs/>
+          <w:sz w:val="32"/>
+          <w:szCs w:val="32"/>
+        </w:rPr>
+        <w:t>5g</w:t>
+      </w:r>
+      <w:proofErr w:type="spellEnd"/>
+      <w:r>
+        <w:rPr>
+          <w:rFonts w:ascii="SutonnyMJ" w:hAnsi="SutonnyMJ" w:cs="SutonnyMJ"/>
+          <w:b/>
+          <w:bCs/>
+          <w:sz w:val="32"/>
+          <w:szCs w:val="32"/>
+        </w:rPr>
+        <w:t xml:space="preserve"> {% </w:t>
+      </w:r>
+      <w:proofErr w:type="spellStart"/>
+      <w:r>
+        <w:rPr>
+          <w:rFonts w:ascii="SutonnyMJ" w:hAnsi="SutonnyMJ" w:cs="SutonnyMJ"/>
+          <w:b/>
+          <w:bCs/>
+          <w:sz w:val="32"/>
+          <w:szCs w:val="32"/>
+        </w:rPr>
+        <w:t>elif</w:t>
+      </w:r>
+      <w:proofErr w:type="spellEnd"/>
+      <w:r>
+        <w:rPr>
+          <w:rFonts w:ascii="SutonnyMJ" w:hAnsi="SutonnyMJ" w:cs="SutonnyMJ"/>
+          <w:b/>
+          <w:bCs/>
+          <w:sz w:val="32"/>
+          <w:szCs w:val="32"/>
+        </w:rPr>
+        <w:t xml:space="preserve"> semester== “6th” %}</w:t>
+      </w:r>
+      <w:proofErr w:type="spellStart"/>
+      <w:r>
+        <w:rPr>
+          <w:rFonts w:ascii="SutonnyMJ" w:hAnsi="SutonnyMJ" w:cs="SutonnyMJ"/>
+          <w:b/>
+          <w:bCs/>
+          <w:sz w:val="32"/>
+          <w:szCs w:val="32"/>
+        </w:rPr>
+        <w:t>6ô</w:t>
+      </w:r>
+      <w:proofErr w:type="spellEnd"/>
       <w:r>
         <w:rPr>
           <w:rFonts w:ascii="SutonnyMJ" w:hAnsi="SutonnyMJ" w:cs="SutonnyMJ"/>
@@ -167,7 +1217,84 @@
           <w:sz w:val="32"/>
           <w:szCs w:val="32"/>
         </w:rPr>
-        <w:t>{% elif semester== “7th” %}7g {% elif semester== “8th” %}8</w:t>
+        <w:t xml:space="preserve">{% </w:t>
+      </w:r>
+      <w:proofErr w:type="spellStart"/>
+      <w:r>
+        <w:rPr>
+          <w:rFonts w:ascii="SutonnyMJ" w:hAnsi="SutonnyMJ" w:cs="SutonnyMJ"/>
+          <w:b/>
+          <w:bCs/>
+          <w:sz w:val="32"/>
+          <w:szCs w:val="32"/>
+        </w:rPr>
+        <w:t>elif</w:t>
+      </w:r>
+      <w:proofErr w:type="spellEnd"/>
+      <w:r>
+        <w:rPr>
+          <w:rFonts w:ascii="SutonnyMJ" w:hAnsi="SutonnyMJ" w:cs="SutonnyMJ"/>
+          <w:b/>
+          <w:bCs/>
+          <w:sz w:val="32"/>
+          <w:szCs w:val="32"/>
+        </w:rPr>
+        <w:t xml:space="preserve"> semester== “7th” %}</w:t>
+      </w:r>
+      <w:proofErr w:type="spellStart"/>
+      <w:r>
+        <w:rPr>
+          <w:rFonts w:ascii="SutonnyMJ" w:hAnsi="SutonnyMJ" w:cs="SutonnyMJ"/>
+          <w:b/>
+          <w:bCs/>
+          <w:sz w:val="32"/>
+          <w:szCs w:val="32"/>
+        </w:rPr>
+        <w:t>7g</w:t>
+      </w:r>
+      <w:proofErr w:type="spellEnd"/>
+      <w:r>
+        <w:rPr>
+          <w:rFonts w:ascii="SutonnyMJ" w:hAnsi="SutonnyMJ" w:cs="SutonnyMJ"/>
+          <w:b/>
+          <w:bCs/>
+          <w:sz w:val="32"/>
+          <w:szCs w:val="32"/>
+        </w:rPr>
+        <w:t xml:space="preserve"> {% </w:t>
+      </w:r>
+      <w:proofErr w:type="spellStart"/>
+      <w:r>
+        <w:rPr>
+          <w:rFonts w:ascii="SutonnyMJ" w:hAnsi="SutonnyMJ" w:cs="SutonnyMJ"/>
+          <w:b/>
+          <w:bCs/>
+          <w:sz w:val="32"/>
+          <w:szCs w:val="32"/>
+        </w:rPr>
+        <w:t>elif</w:t>
+      </w:r>
+      <w:proofErr w:type="spellEnd"/>
+      <w:r>
+        <w:rPr>
+          <w:rFonts w:ascii="SutonnyMJ" w:hAnsi="SutonnyMJ" w:cs="SutonnyMJ"/>
+          <w:b/>
+          <w:bCs/>
+          <w:sz w:val="32"/>
+          <w:szCs w:val="32"/>
+        </w:rPr>
+        <w:t xml:space="preserve"> semester== “8th” %}</w:t>
+      </w:r>
+      <w:proofErr w:type="spellStart"/>
+      <w:r>
+        <w:rPr>
+          <w:rFonts w:ascii="SutonnyMJ" w:hAnsi="SutonnyMJ" w:cs="SutonnyMJ"/>
+          <w:b/>
+          <w:bCs/>
+          <w:sz w:val="32"/>
+          <w:szCs w:val="32"/>
+        </w:rPr>
+        <w:t>8</w:t>
       </w:r>
       <w:r>
         <w:rPr>
@@ -179,6 +1306,7 @@
         </w:rPr>
         <w:t>g</w:t>
       </w:r>
+      <w:proofErr w:type="spellEnd"/>
       <w:r>
         <w:rPr>
           <w:rFonts w:ascii="SutonnyMJ" w:hAnsi="SutonnyMJ" w:cs="SutonnyMJ"/>
@@ -197,37 +1325,159 @@
           <w:sz w:val="32"/>
           <w:szCs w:val="32"/>
         </w:rPr>
-        <w:t>†m</w:t>
-      </w:r>
-      <w:r>
-        <w:rPr>
-          <w:rFonts w:ascii="SutonnyMJ" w:hAnsi="SutonnyMJ" w:cs="SutonnyMJ"/>
-          <w:b/>
-          <w:bCs/>
-          <w:sz w:val="32"/>
-          <w:szCs w:val="32"/>
-        </w:rPr>
-        <w:t xml:space="preserve">wg÷vi </w:t>
-      </w:r>
-      <w:r>
-        <w:rPr>
-          <w:rFonts w:ascii="SutonnyMJ" w:hAnsi="SutonnyMJ" w:cs="SutonnyMJ"/>
-          <w:b/>
-          <w:bCs/>
-          <w:sz w:val="32"/>
-          <w:szCs w:val="32"/>
-        </w:rPr>
-        <w:t>{% if exam_type==”supply_rec” %}wi‡UK/mvwcø‡g›Uvwi {% endif %}</w:t>
-      </w:r>
-      <w:r>
-        <w:rPr>
-          <w:rFonts w:ascii="SutonnyMJ" w:hAnsi="SutonnyMJ" w:cs="SutonnyMJ"/>
-          <w:b/>
-          <w:bCs/>
-          <w:sz w:val="32"/>
-          <w:szCs w:val="32"/>
-        </w:rPr>
-        <w:t xml:space="preserve">cixÿv </w:t>
+        <w:t>†</w:t>
+      </w:r>
+      <w:proofErr w:type="spellStart"/>
+      <w:r>
+        <w:rPr>
+          <w:rFonts w:ascii="SutonnyMJ" w:hAnsi="SutonnyMJ" w:cs="SutonnyMJ"/>
+          <w:b/>
+          <w:bCs/>
+          <w:sz w:val="32"/>
+          <w:szCs w:val="32"/>
+        </w:rPr>
+        <w:t>m</w:t>
+      </w:r>
+      <w:r>
+        <w:rPr>
+          <w:rFonts w:ascii="SutonnyMJ" w:hAnsi="SutonnyMJ" w:cs="SutonnyMJ"/>
+          <w:b/>
+          <w:bCs/>
+          <w:sz w:val="32"/>
+          <w:szCs w:val="32"/>
+        </w:rPr>
+        <w:t>wg÷vi</w:t>
+      </w:r>
+      <w:proofErr w:type="spellEnd"/>
+      <w:r>
+        <w:rPr>
+          <w:rFonts w:ascii="SutonnyMJ" w:hAnsi="SutonnyMJ" w:cs="SutonnyMJ"/>
+          <w:b/>
+          <w:bCs/>
+          <w:sz w:val="32"/>
+          <w:szCs w:val="32"/>
+        </w:rPr>
+        <w:t xml:space="preserve"> </w:t>
+      </w:r>
+      <w:r>
+        <w:rPr>
+          <w:rFonts w:ascii="SutonnyMJ" w:hAnsi="SutonnyMJ" w:cs="SutonnyMJ"/>
+          <w:b/>
+          <w:bCs/>
+          <w:sz w:val="32"/>
+          <w:szCs w:val="32"/>
+        </w:rPr>
+        <w:t xml:space="preserve">{% if </w:t>
+      </w:r>
+      <w:proofErr w:type="spellStart"/>
+      <w:r>
+        <w:rPr>
+          <w:rFonts w:ascii="SutonnyMJ" w:hAnsi="SutonnyMJ" w:cs="SutonnyMJ"/>
+          <w:b/>
+          <w:bCs/>
+          <w:sz w:val="32"/>
+          <w:szCs w:val="32"/>
+        </w:rPr>
+        <w:t>exam_type</w:t>
+      </w:r>
+      <w:proofErr w:type="spellEnd"/>
+      <w:r>
+        <w:rPr>
+          <w:rFonts w:ascii="SutonnyMJ" w:hAnsi="SutonnyMJ" w:cs="SutonnyMJ"/>
+          <w:b/>
+          <w:bCs/>
+          <w:sz w:val="32"/>
+          <w:szCs w:val="32"/>
+        </w:rPr>
+        <w:t>==”</w:t>
+      </w:r>
+      <w:proofErr w:type="spellStart"/>
+      <w:r>
+        <w:rPr>
+          <w:rFonts w:ascii="SutonnyMJ" w:hAnsi="SutonnyMJ" w:cs="SutonnyMJ"/>
+          <w:b/>
+          <w:bCs/>
+          <w:sz w:val="32"/>
+          <w:szCs w:val="32"/>
+        </w:rPr>
+        <w:t>supply_rec</w:t>
+      </w:r>
+      <w:proofErr w:type="spellEnd"/>
+      <w:r>
+        <w:rPr>
+          <w:rFonts w:ascii="SutonnyMJ" w:hAnsi="SutonnyMJ" w:cs="SutonnyMJ"/>
+          <w:b/>
+          <w:bCs/>
+          <w:sz w:val="32"/>
+          <w:szCs w:val="32"/>
+        </w:rPr>
+        <w:t>” %}</w:t>
+      </w:r>
+      <w:proofErr w:type="spellStart"/>
+      <w:r>
+        <w:rPr>
+          <w:rFonts w:ascii="SutonnyMJ" w:hAnsi="SutonnyMJ" w:cs="SutonnyMJ"/>
+          <w:b/>
+          <w:bCs/>
+          <w:sz w:val="32"/>
+          <w:szCs w:val="32"/>
+        </w:rPr>
+        <w:t>wi‡UK</w:t>
+      </w:r>
+      <w:proofErr w:type="spellEnd"/>
+      <w:r>
+        <w:rPr>
+          <w:rFonts w:ascii="SutonnyMJ" w:hAnsi="SutonnyMJ" w:cs="SutonnyMJ"/>
+          <w:b/>
+          <w:bCs/>
+          <w:sz w:val="32"/>
+          <w:szCs w:val="32"/>
+        </w:rPr>
+        <w:t>/</w:t>
+      </w:r>
+      <w:proofErr w:type="spellStart"/>
+      <w:r>
+        <w:rPr>
+          <w:rFonts w:ascii="SutonnyMJ" w:hAnsi="SutonnyMJ" w:cs="SutonnyMJ"/>
+          <w:b/>
+          <w:bCs/>
+          <w:sz w:val="32"/>
+          <w:szCs w:val="32"/>
+        </w:rPr>
+        <w:t>mvwcø‡g›Uvwi</w:t>
+      </w:r>
+      <w:proofErr w:type="spellEnd"/>
+      <w:r>
+        <w:rPr>
+          <w:rFonts w:ascii="SutonnyMJ" w:hAnsi="SutonnyMJ" w:cs="SutonnyMJ"/>
+          <w:b/>
+          <w:bCs/>
+          <w:sz w:val="32"/>
+          <w:szCs w:val="32"/>
+        </w:rPr>
+        <w:t xml:space="preserve"> {% endif %}</w:t>
+      </w:r>
+      <w:proofErr w:type="spellStart"/>
+      <w:r>
+        <w:rPr>
+          <w:rFonts w:ascii="SutonnyMJ" w:hAnsi="SutonnyMJ" w:cs="SutonnyMJ"/>
+          <w:b/>
+          <w:bCs/>
+          <w:sz w:val="32"/>
+          <w:szCs w:val="32"/>
+        </w:rPr>
+        <w:t>cixÿv</w:t>
+      </w:r>
+      <w:proofErr w:type="spellEnd"/>
+      <w:r>
+        <w:rPr>
+          <w:rFonts w:ascii="SutonnyMJ" w:hAnsi="SutonnyMJ" w:cs="SutonnyMJ"/>
+          <w:b/>
+          <w:bCs/>
+          <w:sz w:val="32"/>
+          <w:szCs w:val="32"/>
+        </w:rPr>
+        <w:t xml:space="preserve"> </w:t>
       </w:r>
       <w:r>
         <w:rPr>
@@ -239,6 +1489,7 @@
         </w:rPr>
         <w:t xml:space="preserve">{{ </w:t>
       </w:r>
+      <w:proofErr w:type="spellStart"/>
       <w:r>
         <w:rPr>
           <w:rFonts w:ascii="SutonnyMJ" w:hAnsi="SutonnyMJ" w:cs="SutonnyMJ"/>
@@ -249,6 +1500,7 @@
         </w:rPr>
         <w:t>exam_year</w:t>
       </w:r>
+      <w:proofErr w:type="spellEnd"/>
       <w:r>
         <w:rPr>
           <w:rFonts w:ascii="SutonnyMJ" w:hAnsi="SutonnyMJ" w:cs="SutonnyMJ"/>
@@ -267,7 +1519,29 @@
           <w:sz w:val="32"/>
           <w:szCs w:val="32"/>
         </w:rPr>
-        <w:t xml:space="preserve"> wLª.</w:t>
+        <w:t xml:space="preserve"> </w:t>
+      </w:r>
+      <w:proofErr w:type="spellStart"/>
+      <w:r>
+        <w:rPr>
+          <w:rFonts w:ascii="SutonnyMJ" w:hAnsi="SutonnyMJ" w:cs="SutonnyMJ"/>
+          <w:b/>
+          <w:bCs/>
+          <w:sz w:val="32"/>
+          <w:szCs w:val="32"/>
+        </w:rPr>
+        <w:t>wL</w:t>
+      </w:r>
+      <w:proofErr w:type="spellEnd"/>
+      <w:r>
+        <w:rPr>
+          <w:rFonts w:ascii="SutonnyMJ" w:hAnsi="SutonnyMJ" w:cs="SutonnyMJ"/>
+          <w:b/>
+          <w:bCs/>
+          <w:sz w:val="32"/>
+          <w:szCs w:val="32"/>
+        </w:rPr>
+        <w:t>ª.</w:t>
       </w:r>
     </w:p>
     <w:p>
@@ -282,16 +1556,50 @@
           <w:szCs w:val="32"/>
         </w:rPr>
       </w:pPr>
-      <w:r>
-        <w:rPr>
-          <w:rFonts w:ascii="SutonnyMJ" w:hAnsi="SutonnyMJ" w:cs="SutonnyMJ"/>
-          <w:b/>
-          <w:bCs/>
-          <w:sz w:val="32"/>
-          <w:szCs w:val="32"/>
-        </w:rPr>
-        <w:t>cwi`k©b ZvwjKv</w:t>
-      </w:r>
+      <w:proofErr w:type="spellStart"/>
+      <w:r>
+        <w:rPr>
+          <w:rFonts w:ascii="SutonnyMJ" w:hAnsi="SutonnyMJ" w:cs="SutonnyMJ"/>
+          <w:b/>
+          <w:bCs/>
+          <w:sz w:val="32"/>
+          <w:szCs w:val="32"/>
+        </w:rPr>
+        <w:t>cwi`k©</w:t>
+      </w:r>
+      <w:r>
+        <w:rPr>
+          <w:rFonts w:ascii="SutonnyMJ" w:hAnsi="SutonnyMJ" w:cs="SutonnyMJ"/>
+          <w:b/>
+          <w:bCs/>
+          <w:sz w:val="32"/>
+          <w:szCs w:val="32"/>
+        </w:rPr>
+        <w:t>K</w:t>
+      </w:r>
+      <w:proofErr w:type="spellEnd"/>
+      <w:r>
+        <w:rPr>
+          <w:rFonts w:ascii="SutonnyMJ" w:hAnsi="SutonnyMJ" w:cs="SutonnyMJ"/>
+          <w:b/>
+          <w:bCs/>
+          <w:sz w:val="32"/>
+          <w:szCs w:val="32"/>
+        </w:rPr>
+        <w:t xml:space="preserve"> </w:t>
+      </w:r>
+      <w:proofErr w:type="spellStart"/>
+      <w:r>
+        <w:rPr>
+          <w:rFonts w:ascii="SutonnyMJ" w:hAnsi="SutonnyMJ" w:cs="SutonnyMJ"/>
+          <w:b/>
+          <w:bCs/>
+          <w:sz w:val="32"/>
+          <w:szCs w:val="32"/>
+        </w:rPr>
+        <w:t>ZvwjKv</w:t>
+      </w:r>
+      <w:proofErr w:type="spellEnd"/>
     </w:p>
     <w:tbl>
       <w:tblPr>
@@ -349,7 +1657,29 @@
                 <w:sz w:val="28"/>
                 <w:szCs w:val="28"/>
               </w:rPr>
-              <w:t>†Kvm© bs</w:t>
+              <w:t>†</w:t>
+            </w:r>
+            <w:proofErr w:type="spellStart"/>
+            <w:r>
+              <w:rPr>
+                <w:rFonts w:ascii="SutonnyMJ" w:hAnsi="SutonnyMJ" w:cs="SutonnyMJ"/>
+                <w:b/>
+                <w:bCs/>
+                <w:sz w:val="28"/>
+                <w:szCs w:val="28"/>
+              </w:rPr>
+              <w:t>Kvm</w:t>
+            </w:r>
+            <w:proofErr w:type="spellEnd"/>
+            <w:r>
+              <w:rPr>
+                <w:rFonts w:ascii="SutonnyMJ" w:hAnsi="SutonnyMJ" w:cs="SutonnyMJ"/>
+                <w:b/>
+                <w:bCs/>
+                <w:sz w:val="28"/>
+                <w:szCs w:val="28"/>
+              </w:rPr>
+              <w:t>© bs</w:t>
             </w:r>
           </w:p>
         </w:tc>
@@ -378,6 +1708,7 @@
                 <w:szCs w:val="28"/>
               </w:rPr>
             </w:pPr>
+            <w:proofErr w:type="spellStart"/>
             <w:r>
               <w:rPr>
                 <w:rFonts w:ascii="SutonnyMJ" w:hAnsi="SutonnyMJ" w:cs="SutonnyMJ"/>
@@ -386,8 +1717,53 @@
                 <w:sz w:val="28"/>
                 <w:szCs w:val="28"/>
               </w:rPr>
-              <w:t>ZvwiL, evi I mgq</w:t>
-            </w:r>
+              <w:t>ZvwiL</w:t>
+            </w:r>
+            <w:proofErr w:type="spellEnd"/>
+            <w:r>
+              <w:rPr>
+                <w:rFonts w:ascii="SutonnyMJ" w:hAnsi="SutonnyMJ" w:cs="SutonnyMJ"/>
+                <w:b/>
+                <w:bCs/>
+                <w:sz w:val="28"/>
+                <w:szCs w:val="28"/>
+              </w:rPr>
+              <w:t xml:space="preserve">, </w:t>
+            </w:r>
+            <w:proofErr w:type="spellStart"/>
+            <w:r>
+              <w:rPr>
+                <w:rFonts w:ascii="SutonnyMJ" w:hAnsi="SutonnyMJ" w:cs="SutonnyMJ"/>
+                <w:b/>
+                <w:bCs/>
+                <w:sz w:val="28"/>
+                <w:szCs w:val="28"/>
+              </w:rPr>
+              <w:t>evi</w:t>
+            </w:r>
+            <w:proofErr w:type="spellEnd"/>
+            <w:r>
+              <w:rPr>
+                <w:rFonts w:ascii="SutonnyMJ" w:hAnsi="SutonnyMJ" w:cs="SutonnyMJ"/>
+                <w:b/>
+                <w:bCs/>
+                <w:sz w:val="28"/>
+                <w:szCs w:val="28"/>
+              </w:rPr>
+              <w:t xml:space="preserve"> I </w:t>
+            </w:r>
+            <w:proofErr w:type="spellStart"/>
+            <w:r>
+              <w:rPr>
+                <w:rFonts w:ascii="SutonnyMJ" w:hAnsi="SutonnyMJ" w:cs="SutonnyMJ"/>
+                <w:b/>
+                <w:bCs/>
+                <w:sz w:val="28"/>
+                <w:szCs w:val="28"/>
+              </w:rPr>
+              <w:t>mgq</w:t>
+            </w:r>
+            <w:proofErr w:type="spellEnd"/>
           </w:p>
         </w:tc>
         <w:tc>
@@ -416,6 +1792,7 @@
                 <w:szCs w:val="28"/>
               </w:rPr>
             </w:pPr>
+            <w:proofErr w:type="spellStart"/>
             <w:r>
               <w:rPr>
                 <w:rFonts w:ascii="SutonnyMJ" w:hAnsi="SutonnyMJ" w:cs="SutonnyMJ"/>
@@ -424,8 +1801,31 @@
                 <w:sz w:val="28"/>
                 <w:szCs w:val="28"/>
               </w:rPr>
-              <w:t>cwi`k©KM‡Yi bvg</w:t>
-            </w:r>
+              <w:t>cwi`k©KM‡Yi</w:t>
+            </w:r>
+            <w:proofErr w:type="spellEnd"/>
+            <w:r>
+              <w:rPr>
+                <w:rFonts w:ascii="SutonnyMJ" w:hAnsi="SutonnyMJ" w:cs="SutonnyMJ"/>
+                <w:b/>
+                <w:bCs/>
+                <w:sz w:val="28"/>
+                <w:szCs w:val="28"/>
+              </w:rPr>
+              <w:t xml:space="preserve"> </w:t>
+            </w:r>
+            <w:proofErr w:type="spellStart"/>
+            <w:r>
+              <w:rPr>
+                <w:rFonts w:ascii="SutonnyMJ" w:hAnsi="SutonnyMJ" w:cs="SutonnyMJ"/>
+                <w:b/>
+                <w:bCs/>
+                <w:sz w:val="28"/>
+                <w:szCs w:val="28"/>
+              </w:rPr>
+              <w:t>bvg</w:t>
+            </w:r>
+            <w:proofErr w:type="spellEnd"/>
           </w:p>
         </w:tc>
         <w:tc>
@@ -453,6 +1853,7 @@
                 <w:szCs w:val="28"/>
               </w:rPr>
             </w:pPr>
+            <w:proofErr w:type="spellStart"/>
             <w:r>
               <w:rPr>
                 <w:rFonts w:ascii="SutonnyMJ" w:hAnsi="SutonnyMJ" w:cs="SutonnyMJ"/>
@@ -463,6 +1864,7 @@
               </w:rPr>
               <w:t>mn‡hvwMZvq</w:t>
             </w:r>
+            <w:proofErr w:type="spellEnd"/>
           </w:p>
         </w:tc>
       </w:tr>
@@ -516,6 +1918,7 @@
               </w:rPr>
               <w:t xml:space="preserve"> in </w:t>
             </w:r>
+            <w:proofErr w:type="spellStart"/>
             <w:r>
               <w:rPr>
                 <w:rFonts w:asciiTheme="minorHAnsi" w:hAnsiTheme="minorHAnsi" w:cstheme="minorHAnsi"/>
@@ -525,6 +1928,7 @@
               </w:rPr>
               <w:t>course_rows</w:t>
             </w:r>
+            <w:proofErr w:type="spellEnd"/>
             <w:r>
               <w:rPr>
                 <w:rFonts w:asciiTheme="minorHAnsi" w:hAnsiTheme="minorHAnsi" w:cstheme="minorHAnsi"/>
@@ -616,6 +2020,7 @@
             <w:r>
               <w:t xml:space="preserve"> </w:t>
             </w:r>
+            <w:proofErr w:type="spellStart"/>
             <w:r>
               <w:rPr>
                 <w:rFonts w:asciiTheme="minorHAnsi" w:hAnsiTheme="minorHAnsi" w:cstheme="minorHAnsi"/>
@@ -625,6 +2030,7 @@
               </w:rPr>
               <w:t>course_code</w:t>
             </w:r>
+            <w:proofErr w:type="spellEnd"/>
             <w:r>
               <w:rPr>
                 <w:rFonts w:asciiTheme="minorHAnsi" w:hAnsiTheme="minorHAnsi" w:cstheme="minorHAnsi"/>
@@ -666,6 +2072,7 @@
               </w:rPr>
               <w:t xml:space="preserve">{{ </w:t>
             </w:r>
+            <w:proofErr w:type="spellStart"/>
             <w:r>
               <w:rPr>
                 <w:rFonts w:ascii="SutonnyMJ" w:hAnsi="SutonnyMJ" w:cs="SutonnyMJ"/>
@@ -693,6 +2100,7 @@
               </w:rPr>
               <w:t>exam_date</w:t>
             </w:r>
+            <w:proofErr w:type="spellEnd"/>
             <w:r>
               <w:rPr>
                 <w:rFonts w:ascii="SutonnyMJ" w:hAnsi="SutonnyMJ" w:cs="SutonnyMJ"/>
@@ -718,7 +2126,25 @@
                 <w:b/>
                 <w:bCs/>
               </w:rPr>
-              <w:t>{{ rows.exam_day }}</w:t>
+              <w:t xml:space="preserve">{{ </w:t>
+            </w:r>
+            <w:proofErr w:type="spellStart"/>
+            <w:r>
+              <w:rPr>
+                <w:rFonts w:ascii="SutonnyMJ" w:hAnsi="SutonnyMJ" w:cs="SutonnyMJ"/>
+                <w:b/>
+                <w:bCs/>
+              </w:rPr>
+              <w:t>rows.exam_day</w:t>
+            </w:r>
+            <w:proofErr w:type="spellEnd"/>
+            <w:r>
+              <w:rPr>
+                <w:rFonts w:ascii="SutonnyMJ" w:hAnsi="SutonnyMJ" w:cs="SutonnyMJ"/>
+                <w:b/>
+                <w:bCs/>
+              </w:rPr>
+              <w:t xml:space="preserve"> }}</w:t>
             </w:r>
           </w:p>
           <w:p>
@@ -737,16 +2163,9 @@
                 <w:sz w:val="2"/>
                 <w:szCs w:val="2"/>
               </w:rPr>
-              <w:t>{% if rows.exam_session==”morning” %}</w:t>
-            </w:r>
-            <w:r>
-              <w:rPr>
-                <w:rFonts w:ascii="SutonnyMJ" w:hAnsi="SutonnyMJ" w:cs="SutonnyMJ"/>
-                <w:b/>
-                <w:bCs/>
-              </w:rPr>
-              <w:t>09:30-01:30</w:t>
-            </w:r>
+              <w:t xml:space="preserve">{% if </w:t>
+            </w:r>
+            <w:proofErr w:type="spellStart"/>
             <w:r>
               <w:rPr>
                 <w:rFonts w:ascii="SutonnyMJ" w:hAnsi="SutonnyMJ" w:cs="SutonnyMJ"/>
@@ -755,16 +2174,9 @@
                 <w:sz w:val="2"/>
                 <w:szCs w:val="2"/>
               </w:rPr>
-              <w:t>{% elif rows.exam_session==”evening” %}</w:t>
-            </w:r>
-            <w:r>
-              <w:rPr>
-                <w:rFonts w:ascii="SutonnyMJ" w:hAnsi="SutonnyMJ" w:cs="SutonnyMJ"/>
-                <w:b/>
-                <w:bCs/>
-              </w:rPr>
-              <w:t>01.30-5.30</w:t>
-            </w:r>
+              <w:t>rows.exam_session</w:t>
+            </w:r>
+            <w:proofErr w:type="spellEnd"/>
             <w:r>
               <w:rPr>
                 <w:rFonts w:ascii="SutonnyMJ" w:hAnsi="SutonnyMJ" w:cs="SutonnyMJ"/>
@@ -773,6 +2185,86 @@
                 <w:sz w:val="2"/>
                 <w:szCs w:val="2"/>
               </w:rPr>
+              <w:t>==”morning” %}</w:t>
+            </w:r>
+            <w:r>
+              <w:rPr>
+                <w:rFonts w:ascii="SutonnyMJ" w:hAnsi="SutonnyMJ" w:cs="SutonnyMJ"/>
+                <w:b/>
+                <w:bCs/>
+              </w:rPr>
+              <w:t>09:30-01:30</w:t>
+            </w:r>
+            <w:r>
+              <w:rPr>
+                <w:rFonts w:ascii="SutonnyMJ" w:hAnsi="SutonnyMJ" w:cs="SutonnyMJ"/>
+                <w:b/>
+                <w:bCs/>
+                <w:sz w:val="2"/>
+                <w:szCs w:val="2"/>
+              </w:rPr>
+              <w:t xml:space="preserve">{% </w:t>
+            </w:r>
+            <w:proofErr w:type="spellStart"/>
+            <w:r>
+              <w:rPr>
+                <w:rFonts w:ascii="SutonnyMJ" w:hAnsi="SutonnyMJ" w:cs="SutonnyMJ"/>
+                <w:b/>
+                <w:bCs/>
+                <w:sz w:val="2"/>
+                <w:szCs w:val="2"/>
+              </w:rPr>
+              <w:t>elif</w:t>
+            </w:r>
+            <w:proofErr w:type="spellEnd"/>
+            <w:r>
+              <w:rPr>
+                <w:rFonts w:ascii="SutonnyMJ" w:hAnsi="SutonnyMJ" w:cs="SutonnyMJ"/>
+                <w:b/>
+                <w:bCs/>
+                <w:sz w:val="2"/>
+                <w:szCs w:val="2"/>
+              </w:rPr>
+              <w:t xml:space="preserve"> </w:t>
+            </w:r>
+            <w:proofErr w:type="spellStart"/>
+            <w:r>
+              <w:rPr>
+                <w:rFonts w:ascii="SutonnyMJ" w:hAnsi="SutonnyMJ" w:cs="SutonnyMJ"/>
+                <w:b/>
+                <w:bCs/>
+                <w:sz w:val="2"/>
+                <w:szCs w:val="2"/>
+              </w:rPr>
+              <w:t>rows.exam_session</w:t>
+            </w:r>
+            <w:proofErr w:type="spellEnd"/>
+            <w:r>
+              <w:rPr>
+                <w:rFonts w:ascii="SutonnyMJ" w:hAnsi="SutonnyMJ" w:cs="SutonnyMJ"/>
+                <w:b/>
+                <w:bCs/>
+                <w:sz w:val="2"/>
+                <w:szCs w:val="2"/>
+              </w:rPr>
+              <w:t>==”evening” %}</w:t>
+            </w:r>
+            <w:r>
+              <w:rPr>
+                <w:rFonts w:ascii="SutonnyMJ" w:hAnsi="SutonnyMJ" w:cs="SutonnyMJ"/>
+                <w:b/>
+                <w:bCs/>
+              </w:rPr>
+              <w:t>01.30-5.30</w:t>
+            </w:r>
+            <w:r>
+              <w:rPr>
+                <w:rFonts w:ascii="SutonnyMJ" w:hAnsi="SutonnyMJ" w:cs="SutonnyMJ"/>
+                <w:b/>
+                <w:bCs/>
+                <w:sz w:val="2"/>
+                <w:szCs w:val="2"/>
+              </w:rPr>
               <w:t>{% endif %}</w:t>
             </w:r>
             <w:r>
@@ -783,6 +2275,7 @@
               </w:rPr>
               <w:t xml:space="preserve"> </w:t>
             </w:r>
+            <w:proofErr w:type="spellStart"/>
             <w:r>
               <w:rPr>
                 <w:rFonts w:ascii="SutonnyMJ" w:hAnsi="SutonnyMJ" w:cs="SutonnyMJ"/>
@@ -791,6 +2284,7 @@
               </w:rPr>
               <w:t>Uv</w:t>
             </w:r>
+            <w:proofErr w:type="spellEnd"/>
           </w:p>
         </w:tc>
         <w:tc>
@@ -814,13 +2308,41 @@
                 <w:bCs/>
               </w:rPr>
             </w:pPr>
-            <w:r>
-              <w:rPr>
-                <w:rFonts w:ascii="SutonnyMJ" w:hAnsi="SutonnyMJ" w:cs="SutonnyMJ"/>
-                <w:b/>
-                <w:bCs/>
-              </w:rPr>
-              <w:t>cÖavb cwi`k©K:</w:t>
+            <w:proofErr w:type="spellStart"/>
+            <w:r>
+              <w:rPr>
+                <w:rFonts w:ascii="SutonnyMJ" w:hAnsi="SutonnyMJ" w:cs="SutonnyMJ"/>
+                <w:b/>
+                <w:bCs/>
+              </w:rPr>
+              <w:t>cÖavb</w:t>
+            </w:r>
+            <w:proofErr w:type="spellEnd"/>
+            <w:r>
+              <w:rPr>
+                <w:rFonts w:ascii="SutonnyMJ" w:hAnsi="SutonnyMJ" w:cs="SutonnyMJ"/>
+                <w:b/>
+                <w:bCs/>
+              </w:rPr>
+              <w:t xml:space="preserve"> </w:t>
+            </w:r>
+            <w:proofErr w:type="spellStart"/>
+            <w:r>
+              <w:rPr>
+                <w:rFonts w:ascii="SutonnyMJ" w:hAnsi="SutonnyMJ" w:cs="SutonnyMJ"/>
+                <w:b/>
+                <w:bCs/>
+              </w:rPr>
+              <w:t>cwi`k©K</w:t>
+            </w:r>
+            <w:proofErr w:type="spellEnd"/>
+            <w:r>
+              <w:rPr>
+                <w:rFonts w:ascii="SutonnyMJ" w:hAnsi="SutonnyMJ" w:cs="SutonnyMJ"/>
+                <w:b/>
+                <w:bCs/>
+              </w:rPr>
+              <w:t>:</w:t>
             </w:r>
             <w:r>
               <w:rPr>
@@ -862,7 +2384,25 @@
                 <w:b/>
                 <w:bCs/>
               </w:rPr>
-              <w:t>'head_examiner'</w:t>
+              <w:t>'</w:t>
+            </w:r>
+            <w:proofErr w:type="spellStart"/>
+            <w:r>
+              <w:rPr>
+                <w:rFonts w:asciiTheme="minorHAnsi" w:hAnsiTheme="minorHAnsi" w:cstheme="minorHAnsi"/>
+                <w:b/>
+                <w:bCs/>
+              </w:rPr>
+              <w:t>head_examiner</w:t>
+            </w:r>
+            <w:proofErr w:type="spellEnd"/>
+            <w:r>
+              <w:rPr>
+                <w:rFonts w:asciiTheme="minorHAnsi" w:hAnsiTheme="minorHAnsi" w:cstheme="minorHAnsi"/>
+                <w:b/>
+                <w:bCs/>
+              </w:rPr>
+              <w:t>'</w:t>
             </w:r>
             <w:r>
               <w:rPr>
@@ -911,6 +2451,7 @@
               </w:rPr>
               <w:t xml:space="preserve">{% for </w:t>
             </w:r>
+            <w:proofErr w:type="spellStart"/>
             <w:r>
               <w:rPr>
                 <w:rFonts w:ascii="SutonnyMJ" w:hAnsi="SutonnyMJ" w:cs="SutonnyMJ"/>
@@ -919,6 +2460,7 @@
               </w:rPr>
               <w:t>assis</w:t>
             </w:r>
+            <w:proofErr w:type="spellEnd"/>
             <w:r>
               <w:rPr>
                 <w:rFonts w:ascii="SutonnyMJ" w:hAnsi="SutonnyMJ" w:cs="SutonnyMJ"/>
@@ -941,23 +2483,69 @@
                 <w:sz w:val="22"/>
                 <w:szCs w:val="22"/>
               </w:rPr>
-              <w:t xml:space="preserve">'] %}{{ loop.index }}. {{ </w:t>
-            </w:r>
+              <w:t xml:space="preserve">'] %}{{ </w:t>
+            </w:r>
+            <w:proofErr w:type="spellStart"/>
             <w:r>
               <w:rPr>
                 <w:rFonts w:ascii="SutonnyMJ" w:hAnsi="SutonnyMJ" w:cs="SutonnyMJ"/>
                 <w:sz w:val="22"/>
                 <w:szCs w:val="22"/>
               </w:rPr>
-              <w:t xml:space="preserve">assis </w:t>
-            </w:r>
+              <w:t>loop.index</w:t>
+            </w:r>
+            <w:proofErr w:type="spellEnd"/>
             <w:r>
               <w:rPr>
                 <w:rFonts w:ascii="SutonnyMJ" w:hAnsi="SutonnyMJ" w:cs="SutonnyMJ"/>
                 <w:sz w:val="22"/>
                 <w:szCs w:val="22"/>
               </w:rPr>
-              <w:t>}}{% if not loop.last %}</w:t>
+              <w:t xml:space="preserve"> }}. {{ </w:t>
+            </w:r>
+            <w:proofErr w:type="spellStart"/>
+            <w:r>
+              <w:rPr>
+                <w:rFonts w:ascii="SutonnyMJ" w:hAnsi="SutonnyMJ" w:cs="SutonnyMJ"/>
+                <w:sz w:val="22"/>
+                <w:szCs w:val="22"/>
+              </w:rPr>
+              <w:t>assis</w:t>
+            </w:r>
+            <w:proofErr w:type="spellEnd"/>
+            <w:r>
+              <w:rPr>
+                <w:rFonts w:ascii="SutonnyMJ" w:hAnsi="SutonnyMJ" w:cs="SutonnyMJ"/>
+                <w:sz w:val="22"/>
+                <w:szCs w:val="22"/>
+              </w:rPr>
+              <w:t xml:space="preserve"> </w:t>
+            </w:r>
+            <w:r>
+              <w:rPr>
+                <w:rFonts w:ascii="SutonnyMJ" w:hAnsi="SutonnyMJ" w:cs="SutonnyMJ"/>
+                <w:sz w:val="22"/>
+                <w:szCs w:val="22"/>
+              </w:rPr>
+              <w:t xml:space="preserve">}}{% if not </w:t>
+            </w:r>
+            <w:proofErr w:type="spellStart"/>
+            <w:r>
+              <w:rPr>
+                <w:rFonts w:ascii="SutonnyMJ" w:hAnsi="SutonnyMJ" w:cs="SutonnyMJ"/>
+                <w:sz w:val="22"/>
+                <w:szCs w:val="22"/>
+              </w:rPr>
+              <w:t>loop.last</w:t>
+            </w:r>
+            <w:proofErr w:type="spellEnd"/>
+            <w:r>
+              <w:rPr>
+                <w:rFonts w:ascii="SutonnyMJ" w:hAnsi="SutonnyMJ" w:cs="SutonnyMJ"/>
+                <w:sz w:val="22"/>
+                <w:szCs w:val="22"/>
+              </w:rPr>
+              <w:t xml:space="preserve"> %}</w:t>
             </w:r>
           </w:p>
           <w:p>
@@ -973,7 +2561,25 @@
                 <w:sz w:val="22"/>
                 <w:szCs w:val="22"/>
               </w:rPr>
-              <w:t>{% endif %}{% endfor %}</w:t>
+              <w:t xml:space="preserve">{% endif %}{% </w:t>
+            </w:r>
+            <w:proofErr w:type="spellStart"/>
+            <w:r>
+              <w:rPr>
+                <w:rFonts w:ascii="SutonnyMJ" w:hAnsi="SutonnyMJ" w:cs="SutonnyMJ"/>
+                <w:sz w:val="22"/>
+                <w:szCs w:val="22"/>
+              </w:rPr>
+              <w:t>endfor</w:t>
+            </w:r>
+            <w:proofErr w:type="spellEnd"/>
+            <w:r>
+              <w:rPr>
+                <w:rFonts w:ascii="SutonnyMJ" w:hAnsi="SutonnyMJ" w:cs="SutonnyMJ"/>
+                <w:sz w:val="22"/>
+                <w:szCs w:val="22"/>
+              </w:rPr>
+              <w:t xml:space="preserve"> %}</w:t>
             </w:r>
           </w:p>
         </w:tc>
@@ -1045,13 +2651,23 @@
                 <w:bCs/>
               </w:rPr>
             </w:pPr>
-            <w:r>
-              <w:rPr>
-                <w:rFonts w:ascii="SutonnyMJ" w:hAnsi="SutonnyMJ" w:cs="SutonnyMJ"/>
-                <w:b/>
-                <w:bCs/>
-              </w:rPr>
-              <w:t xml:space="preserve">cwi`k©K: </w:t>
+            <w:proofErr w:type="spellStart"/>
+            <w:r>
+              <w:rPr>
+                <w:rFonts w:ascii="SutonnyMJ" w:hAnsi="SutonnyMJ" w:cs="SutonnyMJ"/>
+                <w:b/>
+                <w:bCs/>
+              </w:rPr>
+              <w:t>cwi`k©K</w:t>
+            </w:r>
+            <w:proofErr w:type="spellEnd"/>
+            <w:r>
+              <w:rPr>
+                <w:rFonts w:ascii="SutonnyMJ" w:hAnsi="SutonnyMJ" w:cs="SutonnyMJ"/>
+                <w:b/>
+                <w:bCs/>
+              </w:rPr>
+              <w:t xml:space="preserve">: </w:t>
             </w:r>
           </w:p>
           <w:p>
@@ -1089,37 +2705,43 @@
                 <w:sz w:val="22"/>
                 <w:szCs w:val="22"/>
               </w:rPr>
-              <w:t>{% for invg in rows['envisilators']  %}</w:t>
-            </w:r>
+              <w:t xml:space="preserve">{% for </w:t>
+            </w:r>
+            <w:proofErr w:type="spellStart"/>
             <w:r>
               <w:rPr>
                 <w:rFonts w:ascii="SutonnyMJ" w:hAnsi="SutonnyMJ" w:cs="SutonnyMJ"/>
                 <w:sz w:val="22"/>
                 <w:szCs w:val="22"/>
               </w:rPr>
-              <w:t xml:space="preserve">{{ </w:t>
-            </w:r>
-            <w:r>
-              <w:rPr>
+              <w:t>invg</w:t>
+            </w:r>
+            <w:proofErr w:type="spellEnd"/>
+            <w:r>
+              <w:rPr>
+                <w:rFonts w:ascii="SutonnyMJ" w:hAnsi="SutonnyMJ" w:cs="SutonnyMJ"/>
                 <w:sz w:val="22"/>
                 <w:szCs w:val="22"/>
               </w:rPr>
-              <w:t>loop.</w:t>
-            </w:r>
-            <w:r>
-              <w:rPr>
+              <w:t xml:space="preserve"> in rows['</w:t>
+            </w:r>
+            <w:proofErr w:type="spellStart"/>
+            <w:r>
+              <w:rPr>
+                <w:rFonts w:ascii="SutonnyMJ" w:hAnsi="SutonnyMJ" w:cs="SutonnyMJ"/>
                 <w:sz w:val="22"/>
                 <w:szCs w:val="22"/>
               </w:rPr>
-              <w:t>index</w:t>
-            </w:r>
+              <w:t>envisilators</w:t>
+            </w:r>
+            <w:proofErr w:type="spellEnd"/>
             <w:r>
               <w:rPr>
                 <w:rFonts w:ascii="SutonnyMJ" w:hAnsi="SutonnyMJ" w:cs="SutonnyMJ"/>
                 <w:sz w:val="22"/>
                 <w:szCs w:val="22"/>
               </w:rPr>
-              <w:t xml:space="preserve"> }}</w:t>
+              <w:t>']  %}</w:t>
             </w:r>
             <w:r>
               <w:rPr>
@@ -1127,23 +2749,91 @@
                 <w:sz w:val="22"/>
                 <w:szCs w:val="22"/>
               </w:rPr>
-              <w:t xml:space="preserve">. </w:t>
-            </w:r>
-            <w:r>
-              <w:rPr>
-                <w:rFonts w:ascii="SutonnyMJ" w:hAnsi="SutonnyMJ" w:cs="SutonnyMJ"/>
+              <w:t xml:space="preserve">{{ </w:t>
+            </w:r>
+            <w:proofErr w:type="spellStart"/>
+            <w:r>
+              <w:rPr>
                 <w:sz w:val="22"/>
                 <w:szCs w:val="22"/>
               </w:rPr>
-              <w:t>{{ invg }}</w:t>
-            </w:r>
-            <w:r>
-              <w:rPr>
-                <w:rFonts w:ascii="SutonnyMJ" w:hAnsi="SutonnyMJ" w:cs="SutonnyMJ"/>
+              <w:t>loop.</w:t>
+            </w:r>
+            <w:r>
+              <w:rPr>
                 <w:sz w:val="22"/>
                 <w:szCs w:val="22"/>
               </w:rPr>
-              <w:t>{% if not loop.last %}</w:t>
+              <w:t>index</w:t>
+            </w:r>
+            <w:proofErr w:type="spellEnd"/>
+            <w:r>
+              <w:rPr>
+                <w:rFonts w:ascii="SutonnyMJ" w:hAnsi="SutonnyMJ" w:cs="SutonnyMJ"/>
+                <w:sz w:val="22"/>
+                <w:szCs w:val="22"/>
+              </w:rPr>
+              <w:t xml:space="preserve"> }}</w:t>
+            </w:r>
+            <w:r>
+              <w:rPr>
+                <w:rFonts w:ascii="SutonnyMJ" w:hAnsi="SutonnyMJ" w:cs="SutonnyMJ"/>
+                <w:sz w:val="22"/>
+                <w:szCs w:val="22"/>
+              </w:rPr>
+              <w:t xml:space="preserve">. </w:t>
+            </w:r>
+            <w:r>
+              <w:rPr>
+                <w:rFonts w:ascii="SutonnyMJ" w:hAnsi="SutonnyMJ" w:cs="SutonnyMJ"/>
+                <w:sz w:val="22"/>
+                <w:szCs w:val="22"/>
+              </w:rPr>
+              <w:t xml:space="preserve">{{ </w:t>
+            </w:r>
+            <w:proofErr w:type="spellStart"/>
+            <w:r>
+              <w:rPr>
+                <w:rFonts w:ascii="SutonnyMJ" w:hAnsi="SutonnyMJ" w:cs="SutonnyMJ"/>
+                <w:sz w:val="22"/>
+                <w:szCs w:val="22"/>
+              </w:rPr>
+              <w:t>invg</w:t>
+            </w:r>
+            <w:proofErr w:type="spellEnd"/>
+            <w:r>
+              <w:rPr>
+                <w:rFonts w:ascii="SutonnyMJ" w:hAnsi="SutonnyMJ" w:cs="SutonnyMJ"/>
+                <w:sz w:val="22"/>
+                <w:szCs w:val="22"/>
+              </w:rPr>
+              <w:t xml:space="preserve"> }}</w:t>
+            </w:r>
+            <w:r>
+              <w:rPr>
+                <w:rFonts w:ascii="SutonnyMJ" w:hAnsi="SutonnyMJ" w:cs="SutonnyMJ"/>
+                <w:sz w:val="22"/>
+                <w:szCs w:val="22"/>
+              </w:rPr>
+              <w:t xml:space="preserve">{% if not </w:t>
+            </w:r>
+            <w:proofErr w:type="spellStart"/>
+            <w:r>
+              <w:rPr>
+                <w:rFonts w:ascii="SutonnyMJ" w:hAnsi="SutonnyMJ" w:cs="SutonnyMJ"/>
+                <w:sz w:val="22"/>
+                <w:szCs w:val="22"/>
+              </w:rPr>
+              <w:t>loop.last</w:t>
+            </w:r>
+            <w:proofErr w:type="spellEnd"/>
+            <w:r>
+              <w:rPr>
+                <w:rFonts w:ascii="SutonnyMJ" w:hAnsi="SutonnyMJ" w:cs="SutonnyMJ"/>
+                <w:sz w:val="22"/>
+                <w:szCs w:val="22"/>
+              </w:rPr>
+              <w:t xml:space="preserve"> %}</w:t>
             </w:r>
           </w:p>
           <w:p>
@@ -1169,7 +2859,25 @@
                 <w:sz w:val="22"/>
                 <w:szCs w:val="22"/>
               </w:rPr>
-              <w:t>{% endfor %}</w:t>
+              <w:t xml:space="preserve">{% </w:t>
+            </w:r>
+            <w:proofErr w:type="spellStart"/>
+            <w:r>
+              <w:rPr>
+                <w:rFonts w:ascii="SutonnyMJ" w:hAnsi="SutonnyMJ" w:cs="SutonnyMJ"/>
+                <w:sz w:val="22"/>
+                <w:szCs w:val="22"/>
+              </w:rPr>
+              <w:t>endfor</w:t>
+            </w:r>
+            <w:proofErr w:type="spellEnd"/>
+            <w:r>
+              <w:rPr>
+                <w:rFonts w:ascii="SutonnyMJ" w:hAnsi="SutonnyMJ" w:cs="SutonnyMJ"/>
+                <w:sz w:val="22"/>
+                <w:szCs w:val="22"/>
+              </w:rPr>
+              <w:t xml:space="preserve"> %}</w:t>
             </w:r>
           </w:p>
         </w:tc>
@@ -1222,7 +2930,27 @@
                 <w:szCs w:val="28"/>
                 <w:lang w:bidi="bn-BD"/>
               </w:rPr>
-              <w:t>{%tr endfor %}</w:t>
+              <w:t xml:space="preserve">{%tr </w:t>
+            </w:r>
+            <w:proofErr w:type="spellStart"/>
+            <w:r>
+              <w:rPr>
+                <w:rFonts w:asciiTheme="minorHAnsi" w:hAnsiTheme="minorHAnsi" w:cstheme="minorHAnsi"/>
+                <w:sz w:val="28"/>
+                <w:szCs w:val="28"/>
+                <w:lang w:bidi="bn-BD"/>
+              </w:rPr>
+              <w:t>endfor</w:t>
+            </w:r>
+            <w:proofErr w:type="spellEnd"/>
+            <w:r>
+              <w:rPr>
+                <w:rFonts w:asciiTheme="minorHAnsi" w:hAnsiTheme="minorHAnsi" w:cstheme="minorHAnsi"/>
+                <w:sz w:val="28"/>
+                <w:szCs w:val="28"/>
+                <w:lang w:bidi="bn-BD"/>
+              </w:rPr>
+              <w:t xml:space="preserve"> %}</w:t>
             </w:r>
           </w:p>
         </w:tc>
@@ -1275,8 +3003,18 @@
           <w:b/>
           <w:bCs/>
         </w:rPr>
-        <w:t>(cÖ‡dmi</w:t>
-      </w:r>
+        <w:t>(</w:t>
+      </w:r>
+      <w:proofErr w:type="spellStart"/>
+      <w:r>
+        <w:rPr>
+          <w:rFonts w:ascii="SutonnyMJ" w:hAnsi="SutonnyMJ" w:cs="SutonnyMJ"/>
+          <w:b/>
+          <w:bCs/>
+        </w:rPr>
+        <w:t>cÖ‡dmi</w:t>
+      </w:r>
+      <w:proofErr w:type="spellEnd"/>
       <w:r>
         <w:rPr>
           <w:rFonts w:ascii="SutonnyMJ" w:hAnsi="SutonnyMJ" w:cs="SutonnyMJ"/>
@@ -1285,6 +3023,7 @@
         </w:rPr>
         <w:t xml:space="preserve"> {{ </w:t>
       </w:r>
+      <w:proofErr w:type="spellStart"/>
       <w:r>
         <w:rPr>
           <w:rFonts w:ascii="SutonnyMJ" w:hAnsi="SutonnyMJ" w:cs="SutonnyMJ"/>
@@ -1293,6 +3032,7 @@
         </w:rPr>
         <w:t>chair_exam_committee</w:t>
       </w:r>
+      <w:proofErr w:type="spellEnd"/>
       <w:r>
         <w:rPr>
           <w:rFonts w:ascii="SutonnyMJ" w:hAnsi="SutonnyMJ" w:cs="SutonnyMJ"/>
@@ -1319,12 +3059,14 @@
           <w:rFonts w:ascii="SutonnyMJ" w:hAnsi="SutonnyMJ" w:cs="SutonnyMJ"/>
         </w:rPr>
       </w:pPr>
+      <w:proofErr w:type="spellStart"/>
       <w:r>
         <w:rPr>
           <w:rFonts w:ascii="SutonnyMJ" w:hAnsi="SutonnyMJ" w:cs="SutonnyMJ"/>
         </w:rPr>
         <w:t>mfvcwZ</w:t>
       </w:r>
+      <w:proofErr w:type="spellEnd"/>
     </w:p>
     <w:p>
       <w:pPr>
@@ -1339,20 +3081,245 @@
         <w:rPr>
           <w:rFonts w:ascii="SutonnyMJ" w:hAnsi="SutonnyMJ" w:cs="SutonnyMJ"/>
         </w:rPr>
-        <w:t>{% if program == “BTIS” %}we.wU.AvB.Gm. ¯œvZK (m¤§vb) {% if semester== “1st” or semester== “2nd”  %}1g el© {% elif semester== “3rd” or semester== “4th” %}2q el© {% elif semester== “5th” or semester== “6th” %}3q el© {% elif semester== “7th” or semester== “8th”%}4_© el© {% endif %}{% endif %}{% if program == “MTIS” %}Gg.wU.AvB.Gm. (¯œvZ‡KvËi)</w:t>
-      </w:r>
+        <w:t>{% if program == “</w:t>
+      </w:r>
+      <w:proofErr w:type="spellStart"/>
+      <w:r>
+        <w:rPr>
+          <w:rFonts w:ascii="SutonnyMJ" w:hAnsi="SutonnyMJ" w:cs="SutonnyMJ"/>
+        </w:rPr>
+        <w:t>BTIS</w:t>
+      </w:r>
+      <w:proofErr w:type="spellEnd"/>
+      <w:r>
+        <w:rPr>
+          <w:rFonts w:ascii="SutonnyMJ" w:hAnsi="SutonnyMJ" w:cs="SutonnyMJ"/>
+        </w:rPr>
+        <w:t>” %}</w:t>
+      </w:r>
+      <w:proofErr w:type="spellStart"/>
+      <w:r>
+        <w:rPr>
+          <w:rFonts w:ascii="SutonnyMJ" w:hAnsi="SutonnyMJ" w:cs="SutonnyMJ"/>
+        </w:rPr>
+        <w:t>we.wU.AvB.Gm</w:t>
+      </w:r>
+      <w:proofErr w:type="spellEnd"/>
+      <w:r>
+        <w:rPr>
+          <w:rFonts w:ascii="SutonnyMJ" w:hAnsi="SutonnyMJ" w:cs="SutonnyMJ"/>
+        </w:rPr>
+        <w:t>. ¯</w:t>
+      </w:r>
+      <w:proofErr w:type="spellStart"/>
+      <w:r>
+        <w:rPr>
+          <w:rFonts w:ascii="SutonnyMJ" w:hAnsi="SutonnyMJ" w:cs="SutonnyMJ"/>
+        </w:rPr>
+        <w:t>œvZK</w:t>
+      </w:r>
+      <w:proofErr w:type="spellEnd"/>
+      <w:r>
+        <w:rPr>
+          <w:rFonts w:ascii="SutonnyMJ" w:hAnsi="SutonnyMJ" w:cs="SutonnyMJ"/>
+        </w:rPr>
+        <w:t xml:space="preserve"> (m¤§</w:t>
+      </w:r>
+      <w:proofErr w:type="spellStart"/>
+      <w:r>
+        <w:rPr>
+          <w:rFonts w:ascii="SutonnyMJ" w:hAnsi="SutonnyMJ" w:cs="SutonnyMJ"/>
+        </w:rPr>
+        <w:t>vb</w:t>
+      </w:r>
+      <w:proofErr w:type="spellEnd"/>
+      <w:r>
+        <w:rPr>
+          <w:rFonts w:ascii="SutonnyMJ" w:hAnsi="SutonnyMJ" w:cs="SutonnyMJ"/>
+        </w:rPr>
+        <w:t>) {% if semester== “1st” or semester== “2nd”  %}</w:t>
+      </w:r>
+      <w:proofErr w:type="spellStart"/>
+      <w:r>
+        <w:rPr>
+          <w:rFonts w:ascii="SutonnyMJ" w:hAnsi="SutonnyMJ" w:cs="SutonnyMJ"/>
+        </w:rPr>
+        <w:t>1g</w:t>
+      </w:r>
+      <w:proofErr w:type="spellEnd"/>
       <w:r>
         <w:rPr>
           <w:rFonts w:ascii="SutonnyMJ" w:hAnsi="SutonnyMJ" w:cs="SutonnyMJ"/>
         </w:rPr>
         <w:t xml:space="preserve"> </w:t>
       </w:r>
+      <w:proofErr w:type="spellStart"/>
+      <w:r>
+        <w:rPr>
+          <w:rFonts w:ascii="SutonnyMJ" w:hAnsi="SutonnyMJ" w:cs="SutonnyMJ"/>
+        </w:rPr>
+        <w:t>el</w:t>
+      </w:r>
+      <w:proofErr w:type="spellEnd"/>
+      <w:r>
+        <w:rPr>
+          <w:rFonts w:ascii="SutonnyMJ" w:hAnsi="SutonnyMJ" w:cs="SutonnyMJ"/>
+        </w:rPr>
+        <w:t xml:space="preserve">© {% </w:t>
+      </w:r>
+      <w:proofErr w:type="spellStart"/>
+      <w:r>
+        <w:rPr>
+          <w:rFonts w:ascii="SutonnyMJ" w:hAnsi="SutonnyMJ" w:cs="SutonnyMJ"/>
+        </w:rPr>
+        <w:t>elif</w:t>
+      </w:r>
+      <w:proofErr w:type="spellEnd"/>
+      <w:r>
+        <w:rPr>
+          <w:rFonts w:ascii="SutonnyMJ" w:hAnsi="SutonnyMJ" w:cs="SutonnyMJ"/>
+        </w:rPr>
+        <w:t xml:space="preserve"> semester== “3rd” or semester== “4th” %}</w:t>
+      </w:r>
+      <w:proofErr w:type="spellStart"/>
+      <w:r>
+        <w:rPr>
+          <w:rFonts w:ascii="SutonnyMJ" w:hAnsi="SutonnyMJ" w:cs="SutonnyMJ"/>
+        </w:rPr>
+        <w:t>2q</w:t>
+      </w:r>
+      <w:proofErr w:type="spellEnd"/>
+      <w:r>
+        <w:rPr>
+          <w:rFonts w:ascii="SutonnyMJ" w:hAnsi="SutonnyMJ" w:cs="SutonnyMJ"/>
+        </w:rPr>
+        <w:t xml:space="preserve"> </w:t>
+      </w:r>
+      <w:proofErr w:type="spellStart"/>
+      <w:r>
+        <w:rPr>
+          <w:rFonts w:ascii="SutonnyMJ" w:hAnsi="SutonnyMJ" w:cs="SutonnyMJ"/>
+        </w:rPr>
+        <w:t>el</w:t>
+      </w:r>
+      <w:proofErr w:type="spellEnd"/>
+      <w:r>
+        <w:rPr>
+          <w:rFonts w:ascii="SutonnyMJ" w:hAnsi="SutonnyMJ" w:cs="SutonnyMJ"/>
+        </w:rPr>
+        <w:t xml:space="preserve">© {% </w:t>
+      </w:r>
+      <w:proofErr w:type="spellStart"/>
+      <w:r>
+        <w:rPr>
+          <w:rFonts w:ascii="SutonnyMJ" w:hAnsi="SutonnyMJ" w:cs="SutonnyMJ"/>
+        </w:rPr>
+        <w:t>elif</w:t>
+      </w:r>
+      <w:proofErr w:type="spellEnd"/>
+      <w:r>
+        <w:rPr>
+          <w:rFonts w:ascii="SutonnyMJ" w:hAnsi="SutonnyMJ" w:cs="SutonnyMJ"/>
+        </w:rPr>
+        <w:t xml:space="preserve"> semester== “5th” or semester== “6th” %}</w:t>
+      </w:r>
+      <w:proofErr w:type="spellStart"/>
+      <w:r>
+        <w:rPr>
+          <w:rFonts w:ascii="SutonnyMJ" w:hAnsi="SutonnyMJ" w:cs="SutonnyMJ"/>
+        </w:rPr>
+        <w:t>3q</w:t>
+      </w:r>
+      <w:proofErr w:type="spellEnd"/>
+      <w:r>
+        <w:rPr>
+          <w:rFonts w:ascii="SutonnyMJ" w:hAnsi="SutonnyMJ" w:cs="SutonnyMJ"/>
+        </w:rPr>
+        <w:t xml:space="preserve"> </w:t>
+      </w:r>
+      <w:proofErr w:type="spellStart"/>
+      <w:r>
+        <w:rPr>
+          <w:rFonts w:ascii="SutonnyMJ" w:hAnsi="SutonnyMJ" w:cs="SutonnyMJ"/>
+        </w:rPr>
+        <w:t>el</w:t>
+      </w:r>
+      <w:proofErr w:type="spellEnd"/>
+      <w:r>
+        <w:rPr>
+          <w:rFonts w:ascii="SutonnyMJ" w:hAnsi="SutonnyMJ" w:cs="SutonnyMJ"/>
+        </w:rPr>
+        <w:t xml:space="preserve">© {% </w:t>
+      </w:r>
+      <w:proofErr w:type="spellStart"/>
+      <w:r>
+        <w:rPr>
+          <w:rFonts w:ascii="SutonnyMJ" w:hAnsi="SutonnyMJ" w:cs="SutonnyMJ"/>
+        </w:rPr>
+        <w:t>elif</w:t>
+      </w:r>
+      <w:proofErr w:type="spellEnd"/>
+      <w:r>
+        <w:rPr>
+          <w:rFonts w:ascii="SutonnyMJ" w:hAnsi="SutonnyMJ" w:cs="SutonnyMJ"/>
+        </w:rPr>
+        <w:t xml:space="preserve"> semester== “7th” or semester== “8th”%}4_© </w:t>
+      </w:r>
+      <w:proofErr w:type="spellStart"/>
+      <w:r>
+        <w:rPr>
+          <w:rFonts w:ascii="SutonnyMJ" w:hAnsi="SutonnyMJ" w:cs="SutonnyMJ"/>
+        </w:rPr>
+        <w:t>el</w:t>
+      </w:r>
+      <w:proofErr w:type="spellEnd"/>
+      <w:r>
+        <w:rPr>
+          <w:rFonts w:ascii="SutonnyMJ" w:hAnsi="SutonnyMJ" w:cs="SutonnyMJ"/>
+        </w:rPr>
+        <w:t>© {% endif %}{% endif %}{% if program == “MTIS” %}</w:t>
+      </w:r>
+      <w:proofErr w:type="spellStart"/>
+      <w:r>
+        <w:rPr>
+          <w:rFonts w:ascii="SutonnyMJ" w:hAnsi="SutonnyMJ" w:cs="SutonnyMJ"/>
+        </w:rPr>
+        <w:t>Gg.wU.AvB.Gm</w:t>
+      </w:r>
+      <w:proofErr w:type="spellEnd"/>
+      <w:r>
+        <w:rPr>
+          <w:rFonts w:ascii="SutonnyMJ" w:hAnsi="SutonnyMJ" w:cs="SutonnyMJ"/>
+        </w:rPr>
+        <w:t>. (¯</w:t>
+      </w:r>
+      <w:proofErr w:type="spellStart"/>
+      <w:r>
+        <w:rPr>
+          <w:rFonts w:ascii="SutonnyMJ" w:hAnsi="SutonnyMJ" w:cs="SutonnyMJ"/>
+        </w:rPr>
+        <w:t>œvZ‡KvËi</w:t>
+      </w:r>
+      <w:proofErr w:type="spellEnd"/>
+      <w:r>
+        <w:rPr>
+          <w:rFonts w:ascii="SutonnyMJ" w:hAnsi="SutonnyMJ" w:cs="SutonnyMJ"/>
+        </w:rPr>
+        <w:t>)</w:t>
+      </w:r>
+      <w:r>
+        <w:rPr>
+          <w:rFonts w:ascii="SutonnyMJ" w:hAnsi="SutonnyMJ" w:cs="SutonnyMJ"/>
+        </w:rPr>
+        <w:t xml:space="preserve"> </w:t>
+      </w:r>
       <w:r>
         <w:rPr>
           <w:rFonts w:ascii="SutonnyMJ" w:hAnsi="SutonnyMJ" w:cs="SutonnyMJ"/>
         </w:rPr>
         <w:t>{% endif %}</w:t>
       </w:r>
+      <w:proofErr w:type="spellStart"/>
       <w:r>
         <w:rPr>
           <w:rFonts w:ascii="SutonnyMJ" w:hAnsi="SutonnyMJ" w:cs="SutonnyMJ"/>
@@ -1363,7 +3330,28 @@
         <w:rPr>
           <w:rFonts w:ascii="SutonnyMJ" w:hAnsi="SutonnyMJ" w:cs="SutonnyMJ"/>
         </w:rPr>
-        <w:t>¶v KwgwU-</w:t>
+        <w:t>¶v</w:t>
+      </w:r>
+      <w:proofErr w:type="spellEnd"/>
+      <w:r>
+        <w:rPr>
+          <w:rFonts w:ascii="SutonnyMJ" w:hAnsi="SutonnyMJ" w:cs="SutonnyMJ"/>
+        </w:rPr>
+        <w:t xml:space="preserve"> </w:t>
+      </w:r>
+      <w:proofErr w:type="spellStart"/>
+      <w:r>
+        <w:rPr>
+          <w:rFonts w:ascii="SutonnyMJ" w:hAnsi="SutonnyMJ" w:cs="SutonnyMJ"/>
+        </w:rPr>
+        <w:t>KwgwU</w:t>
+      </w:r>
+      <w:proofErr w:type="spellEnd"/>
+      <w:r>
+        <w:rPr>
+          <w:rFonts w:ascii="SutonnyMJ" w:hAnsi="SutonnyMJ" w:cs="SutonnyMJ"/>
+        </w:rPr>
+        <w:t>-</w:t>
       </w:r>
       <w:r>
         <w:rPr>
@@ -1371,12 +3359,14 @@
         </w:rPr>
         <w:t xml:space="preserve">{{ </w:t>
       </w:r>
+      <w:proofErr w:type="spellStart"/>
       <w:r>
         <w:rPr>
           <w:rFonts w:ascii="SutonnyMJ" w:hAnsi="SutonnyMJ" w:cs="SutonnyMJ"/>
         </w:rPr>
         <w:t>exam_year</w:t>
       </w:r>
+      <w:proofErr w:type="spellEnd"/>
       <w:r>
         <w:rPr>
           <w:rFonts w:ascii="SutonnyMJ" w:hAnsi="SutonnyMJ" w:cs="SutonnyMJ"/>
@@ -1387,7 +3377,21 @@
         <w:rPr>
           <w:rFonts w:ascii="SutonnyMJ" w:hAnsi="SutonnyMJ" w:cs="SutonnyMJ"/>
         </w:rPr>
-        <w:t xml:space="preserve"> wLª.</w:t>
+        <w:t xml:space="preserve"> </w:t>
+      </w:r>
+      <w:proofErr w:type="spellStart"/>
+      <w:r>
+        <w:rPr>
+          <w:rFonts w:ascii="SutonnyMJ" w:hAnsi="SutonnyMJ" w:cs="SutonnyMJ"/>
+        </w:rPr>
+        <w:t>wL</w:t>
+      </w:r>
+      <w:proofErr w:type="spellEnd"/>
+      <w:r>
+        <w:rPr>
+          <w:rFonts w:ascii="SutonnyMJ" w:hAnsi="SutonnyMJ" w:cs="SutonnyMJ"/>
+        </w:rPr>
+        <w:t>ª.</w:t>
       </w:r>
     </w:p>
     <w:p>
@@ -1399,12 +3403,70 @@
           <w:rFonts w:ascii="SutonnyMJ" w:hAnsi="SutonnyMJ" w:cs="SutonnyMJ"/>
         </w:rPr>
       </w:pPr>
-      <w:r>
-        <w:rPr>
-          <w:rFonts w:ascii="SutonnyMJ" w:hAnsi="SutonnyMJ" w:cs="SutonnyMJ"/>
-        </w:rPr>
-        <w:t>Avj-KziAvb GÐ BmjvwgK ÷vwWR wefvM</w:t>
-      </w:r>
+      <w:proofErr w:type="spellStart"/>
+      <w:r>
+        <w:rPr>
+          <w:rFonts w:ascii="SutonnyMJ" w:hAnsi="SutonnyMJ" w:cs="SutonnyMJ"/>
+        </w:rPr>
+        <w:t>Avj-KziAvb</w:t>
+      </w:r>
+      <w:proofErr w:type="spellEnd"/>
+      <w:r>
+        <w:rPr>
+          <w:rFonts w:ascii="SutonnyMJ" w:hAnsi="SutonnyMJ" w:cs="SutonnyMJ"/>
+        </w:rPr>
+        <w:t xml:space="preserve"> </w:t>
+      </w:r>
+      <w:proofErr w:type="spellStart"/>
+      <w:r>
+        <w:rPr>
+          <w:rFonts w:ascii="SutonnyMJ" w:hAnsi="SutonnyMJ" w:cs="SutonnyMJ"/>
+        </w:rPr>
+        <w:t>GÐ</w:t>
+      </w:r>
+      <w:proofErr w:type="spellEnd"/>
+      <w:r>
+        <w:rPr>
+          <w:rFonts w:ascii="SutonnyMJ" w:hAnsi="SutonnyMJ" w:cs="SutonnyMJ"/>
+        </w:rPr>
+        <w:t xml:space="preserve"> </w:t>
+      </w:r>
+      <w:proofErr w:type="spellStart"/>
+      <w:r>
+        <w:rPr>
+          <w:rFonts w:ascii="SutonnyMJ" w:hAnsi="SutonnyMJ" w:cs="SutonnyMJ"/>
+        </w:rPr>
+        <w:t>BmjvwgK</w:t>
+      </w:r>
+      <w:proofErr w:type="spellEnd"/>
+      <w:r>
+        <w:rPr>
+          <w:rFonts w:ascii="SutonnyMJ" w:hAnsi="SutonnyMJ" w:cs="SutonnyMJ"/>
+        </w:rPr>
+        <w:t xml:space="preserve"> ÷</w:t>
+      </w:r>
+      <w:proofErr w:type="spellStart"/>
+      <w:r>
+        <w:rPr>
+          <w:rFonts w:ascii="SutonnyMJ" w:hAnsi="SutonnyMJ" w:cs="SutonnyMJ"/>
+        </w:rPr>
+        <w:t>vwWR</w:t>
+      </w:r>
+      <w:proofErr w:type="spellEnd"/>
+      <w:r>
+        <w:rPr>
+          <w:rFonts w:ascii="SutonnyMJ" w:hAnsi="SutonnyMJ" w:cs="SutonnyMJ"/>
+        </w:rPr>
+        <w:t xml:space="preserve"> </w:t>
+      </w:r>
+      <w:proofErr w:type="spellStart"/>
+      <w:r>
+        <w:rPr>
+          <w:rFonts w:ascii="SutonnyMJ" w:hAnsi="SutonnyMJ" w:cs="SutonnyMJ"/>
+        </w:rPr>
+        <w:t>wefvM</w:t>
+      </w:r>
+      <w:proofErr w:type="spellEnd"/>
     </w:p>
     <w:p>
       <w:pPr>
@@ -1415,11 +3477,75 @@
           <w:rFonts w:ascii="SutonnyMJ" w:hAnsi="SutonnyMJ" w:cs="SutonnyMJ"/>
         </w:rPr>
       </w:pPr>
-      <w:r>
-        <w:rPr>
-          <w:rFonts w:ascii="SutonnyMJ" w:hAnsi="SutonnyMJ" w:cs="SutonnyMJ"/>
-        </w:rPr>
-        <w:t>Bmjvgx wek¦we`¨vjq, Kzwóqv-wSbvB`n, evsjv‡`k|</w:t>
+      <w:proofErr w:type="spellStart"/>
+      <w:r>
+        <w:rPr>
+          <w:rFonts w:ascii="SutonnyMJ" w:hAnsi="SutonnyMJ" w:cs="SutonnyMJ"/>
+        </w:rPr>
+        <w:t>Bmjvgx</w:t>
+      </w:r>
+      <w:proofErr w:type="spellEnd"/>
+      <w:r>
+        <w:rPr>
+          <w:rFonts w:ascii="SutonnyMJ" w:hAnsi="SutonnyMJ" w:cs="SutonnyMJ"/>
+        </w:rPr>
+        <w:t xml:space="preserve"> </w:t>
+      </w:r>
+      <w:proofErr w:type="spellStart"/>
+      <w:r>
+        <w:rPr>
+          <w:rFonts w:ascii="SutonnyMJ" w:hAnsi="SutonnyMJ" w:cs="SutonnyMJ"/>
+        </w:rPr>
+        <w:t>wek¦we</w:t>
+      </w:r>
+      <w:proofErr w:type="spellEnd"/>
+      <w:r>
+        <w:rPr>
+          <w:rFonts w:ascii="SutonnyMJ" w:hAnsi="SutonnyMJ" w:cs="SutonnyMJ"/>
+        </w:rPr>
+        <w:t>`¨</w:t>
+      </w:r>
+      <w:proofErr w:type="spellStart"/>
+      <w:r>
+        <w:rPr>
+          <w:rFonts w:ascii="SutonnyMJ" w:hAnsi="SutonnyMJ" w:cs="SutonnyMJ"/>
+        </w:rPr>
+        <w:t>vjq</w:t>
+      </w:r>
+      <w:proofErr w:type="spellEnd"/>
+      <w:r>
+        <w:rPr>
+          <w:rFonts w:ascii="SutonnyMJ" w:hAnsi="SutonnyMJ" w:cs="SutonnyMJ"/>
+        </w:rPr>
+        <w:t xml:space="preserve">, </w:t>
+      </w:r>
+      <w:proofErr w:type="spellStart"/>
+      <w:r>
+        <w:rPr>
+          <w:rFonts w:ascii="SutonnyMJ" w:hAnsi="SutonnyMJ" w:cs="SutonnyMJ"/>
+        </w:rPr>
+        <w:t>Kzwóqv-wSbvB`n</w:t>
+      </w:r>
+      <w:proofErr w:type="spellEnd"/>
+      <w:r>
+        <w:rPr>
+          <w:rFonts w:ascii="SutonnyMJ" w:hAnsi="SutonnyMJ" w:cs="SutonnyMJ"/>
+        </w:rPr>
+        <w:t xml:space="preserve">, </w:t>
+      </w:r>
+      <w:proofErr w:type="spellStart"/>
+      <w:r>
+        <w:rPr>
+          <w:rFonts w:ascii="SutonnyMJ" w:hAnsi="SutonnyMJ" w:cs="SutonnyMJ"/>
+        </w:rPr>
+        <w:t>evsjv</w:t>
+      </w:r>
+      <w:proofErr w:type="spellEnd"/>
+      <w:r>
+        <w:rPr>
+          <w:rFonts w:ascii="SutonnyMJ" w:hAnsi="SutonnyMJ" w:cs="SutonnyMJ"/>
+        </w:rPr>
+        <w:t>‡`k|</w:t>
       </w:r>
     </w:p>
     <w:p>
@@ -1431,13 +3557,77 @@
           <w:bCs/>
         </w:rPr>
       </w:pPr>
-      <w:r>
-        <w:rPr>
-          <w:rFonts w:ascii="SutonnyMJ" w:hAnsi="SutonnyMJ" w:cs="SutonnyMJ"/>
-          <w:b/>
-          <w:bCs/>
-        </w:rPr>
-        <w:t>AeMwZi Rb¨ Abywjwc †cÖwiZ n‡jv-</w:t>
+      <w:proofErr w:type="spellStart"/>
+      <w:r>
+        <w:rPr>
+          <w:rFonts w:ascii="SutonnyMJ" w:hAnsi="SutonnyMJ" w:cs="SutonnyMJ"/>
+          <w:b/>
+          <w:bCs/>
+        </w:rPr>
+        <w:t>AeMwZi</w:t>
+      </w:r>
+      <w:proofErr w:type="spellEnd"/>
+      <w:r>
+        <w:rPr>
+          <w:rFonts w:ascii="SutonnyMJ" w:hAnsi="SutonnyMJ" w:cs="SutonnyMJ"/>
+          <w:b/>
+          <w:bCs/>
+        </w:rPr>
+        <w:t xml:space="preserve"> Rb¨ </w:t>
+      </w:r>
+      <w:proofErr w:type="spellStart"/>
+      <w:r>
+        <w:rPr>
+          <w:rFonts w:ascii="SutonnyMJ" w:hAnsi="SutonnyMJ" w:cs="SutonnyMJ"/>
+          <w:b/>
+          <w:bCs/>
+        </w:rPr>
+        <w:t>Abywjwc</w:t>
+      </w:r>
+      <w:proofErr w:type="spellEnd"/>
+      <w:r>
+        <w:rPr>
+          <w:rFonts w:ascii="SutonnyMJ" w:hAnsi="SutonnyMJ" w:cs="SutonnyMJ"/>
+          <w:b/>
+          <w:bCs/>
+        </w:rPr>
+        <w:t xml:space="preserve"> †</w:t>
+      </w:r>
+      <w:proofErr w:type="spellStart"/>
+      <w:r>
+        <w:rPr>
+          <w:rFonts w:ascii="SutonnyMJ" w:hAnsi="SutonnyMJ" w:cs="SutonnyMJ"/>
+          <w:b/>
+          <w:bCs/>
+        </w:rPr>
+        <w:t>cÖwiZ</w:t>
+      </w:r>
+      <w:proofErr w:type="spellEnd"/>
+      <w:r>
+        <w:rPr>
+          <w:rFonts w:ascii="SutonnyMJ" w:hAnsi="SutonnyMJ" w:cs="SutonnyMJ"/>
+          <w:b/>
+          <w:bCs/>
+        </w:rPr>
+        <w:t xml:space="preserve"> </w:t>
+      </w:r>
+      <w:proofErr w:type="spellStart"/>
+      <w:r>
+        <w:rPr>
+          <w:rFonts w:ascii="SutonnyMJ" w:hAnsi="SutonnyMJ" w:cs="SutonnyMJ"/>
+          <w:b/>
+          <w:bCs/>
+        </w:rPr>
+        <w:t>n‡jv</w:t>
+      </w:r>
+      <w:proofErr w:type="spellEnd"/>
+      <w:r>
+        <w:rPr>
+          <w:rFonts w:ascii="SutonnyMJ" w:hAnsi="SutonnyMJ" w:cs="SutonnyMJ"/>
+          <w:b/>
+          <w:bCs/>
+        </w:rPr>
+        <w:t>-</w:t>
       </w:r>
     </w:p>
     <w:p>
@@ -1451,11 +3641,61 @@
           <w:rFonts w:ascii="SutonnyMJ" w:hAnsi="SutonnyMJ" w:cs="SutonnyMJ"/>
         </w:rPr>
       </w:pPr>
-      <w:r>
-        <w:rPr>
-          <w:rFonts w:ascii="SutonnyMJ" w:hAnsi="SutonnyMJ" w:cs="SutonnyMJ"/>
-        </w:rPr>
-        <w:t>mfvcwZ, Avj-KziAvb wefvM, Bwe|</w:t>
+      <w:proofErr w:type="spellStart"/>
+      <w:r>
+        <w:rPr>
+          <w:rFonts w:ascii="SutonnyMJ" w:hAnsi="SutonnyMJ" w:cs="SutonnyMJ"/>
+        </w:rPr>
+        <w:t>mfvcwZ</w:t>
+      </w:r>
+      <w:proofErr w:type="spellEnd"/>
+      <w:r>
+        <w:rPr>
+          <w:rFonts w:ascii="SutonnyMJ" w:hAnsi="SutonnyMJ" w:cs="SutonnyMJ"/>
+        </w:rPr>
+        <w:t xml:space="preserve">, </w:t>
+      </w:r>
+      <w:proofErr w:type="spellStart"/>
+      <w:r>
+        <w:rPr>
+          <w:rFonts w:ascii="SutonnyMJ" w:hAnsi="SutonnyMJ" w:cs="SutonnyMJ"/>
+        </w:rPr>
+        <w:t>Avj-KziAvb</w:t>
+      </w:r>
+      <w:proofErr w:type="spellEnd"/>
+      <w:r>
+        <w:rPr>
+          <w:rFonts w:ascii="SutonnyMJ" w:hAnsi="SutonnyMJ" w:cs="SutonnyMJ"/>
+        </w:rPr>
+        <w:t xml:space="preserve"> </w:t>
+      </w:r>
+      <w:proofErr w:type="spellStart"/>
+      <w:r>
+        <w:rPr>
+          <w:rFonts w:ascii="SutonnyMJ" w:hAnsi="SutonnyMJ" w:cs="SutonnyMJ"/>
+        </w:rPr>
+        <w:t>wefvM</w:t>
+      </w:r>
+      <w:proofErr w:type="spellEnd"/>
+      <w:r>
+        <w:rPr>
+          <w:rFonts w:ascii="SutonnyMJ" w:hAnsi="SutonnyMJ" w:cs="SutonnyMJ"/>
+        </w:rPr>
+        <w:t xml:space="preserve">, </w:t>
+      </w:r>
+      <w:proofErr w:type="spellStart"/>
+      <w:r>
+        <w:rPr>
+          <w:rFonts w:ascii="SutonnyMJ" w:hAnsi="SutonnyMJ" w:cs="SutonnyMJ"/>
+        </w:rPr>
+        <w:t>Bwe</w:t>
+      </w:r>
+      <w:proofErr w:type="spellEnd"/>
+      <w:r>
+        <w:rPr>
+          <w:rFonts w:ascii="SutonnyMJ" w:hAnsi="SutonnyMJ" w:cs="SutonnyMJ"/>
+        </w:rPr>
+        <w:t>|</w:t>
       </w:r>
     </w:p>
     <w:p>
@@ -1469,11 +3709,47 @@
           <w:rFonts w:ascii="SutonnyMJ" w:hAnsi="SutonnyMJ" w:cs="SutonnyMJ"/>
         </w:rPr>
       </w:pPr>
-      <w:r>
-        <w:rPr>
-          <w:rFonts w:ascii="SutonnyMJ" w:hAnsi="SutonnyMJ" w:cs="SutonnyMJ"/>
-        </w:rPr>
-        <w:t>cix¶v wbqš¿K, Bwe|</w:t>
+      <w:proofErr w:type="spellStart"/>
+      <w:r>
+        <w:rPr>
+          <w:rFonts w:ascii="SutonnyMJ" w:hAnsi="SutonnyMJ" w:cs="SutonnyMJ"/>
+        </w:rPr>
+        <w:t>cix¶v</w:t>
+      </w:r>
+      <w:proofErr w:type="spellEnd"/>
+      <w:r>
+        <w:rPr>
+          <w:rFonts w:ascii="SutonnyMJ" w:hAnsi="SutonnyMJ" w:cs="SutonnyMJ"/>
+        </w:rPr>
+        <w:t xml:space="preserve"> </w:t>
+      </w:r>
+      <w:proofErr w:type="spellStart"/>
+      <w:r>
+        <w:rPr>
+          <w:rFonts w:ascii="SutonnyMJ" w:hAnsi="SutonnyMJ" w:cs="SutonnyMJ"/>
+        </w:rPr>
+        <w:t>wbqš¿K</w:t>
+      </w:r>
+      <w:proofErr w:type="spellEnd"/>
+      <w:r>
+        <w:rPr>
+          <w:rFonts w:ascii="SutonnyMJ" w:hAnsi="SutonnyMJ" w:cs="SutonnyMJ"/>
+        </w:rPr>
+        <w:t xml:space="preserve">, </w:t>
+      </w:r>
+      <w:proofErr w:type="spellStart"/>
+      <w:r>
+        <w:rPr>
+          <w:rFonts w:ascii="SutonnyMJ" w:hAnsi="SutonnyMJ" w:cs="SutonnyMJ"/>
+        </w:rPr>
+        <w:t>Bwe</w:t>
+      </w:r>
+      <w:proofErr w:type="spellEnd"/>
+      <w:r>
+        <w:rPr>
+          <w:rFonts w:ascii="SutonnyMJ" w:hAnsi="SutonnyMJ" w:cs="SutonnyMJ"/>
+        </w:rPr>
+        <w:t>|</w:t>
       </w:r>
     </w:p>
     <w:p>
@@ -1487,11 +3763,47 @@
           <w:rFonts w:ascii="SutonnyMJ" w:hAnsi="SutonnyMJ" w:cs="SutonnyMJ"/>
         </w:rPr>
       </w:pPr>
-      <w:r>
-        <w:rPr>
-          <w:rFonts w:ascii="SutonnyMJ" w:hAnsi="SutonnyMJ" w:cs="SutonnyMJ"/>
-        </w:rPr>
-        <w:t>wkÿK †bvwUk †evW©|</w:t>
+      <w:proofErr w:type="spellStart"/>
+      <w:r>
+        <w:rPr>
+          <w:rFonts w:ascii="SutonnyMJ" w:hAnsi="SutonnyMJ" w:cs="SutonnyMJ"/>
+        </w:rPr>
+        <w:t>wkÿK</w:t>
+      </w:r>
+      <w:proofErr w:type="spellEnd"/>
+      <w:r>
+        <w:rPr>
+          <w:rFonts w:ascii="SutonnyMJ" w:hAnsi="SutonnyMJ" w:cs="SutonnyMJ"/>
+        </w:rPr>
+        <w:t xml:space="preserve"> †</w:t>
+      </w:r>
+      <w:proofErr w:type="spellStart"/>
+      <w:r>
+        <w:rPr>
+          <w:rFonts w:ascii="SutonnyMJ" w:hAnsi="SutonnyMJ" w:cs="SutonnyMJ"/>
+        </w:rPr>
+        <w:t>bvwUk</w:t>
+      </w:r>
+      <w:proofErr w:type="spellEnd"/>
+      <w:r>
+        <w:rPr>
+          <w:rFonts w:ascii="SutonnyMJ" w:hAnsi="SutonnyMJ" w:cs="SutonnyMJ"/>
+        </w:rPr>
+        <w:t xml:space="preserve"> †</w:t>
+      </w:r>
+      <w:proofErr w:type="spellStart"/>
+      <w:r>
+        <w:rPr>
+          <w:rFonts w:ascii="SutonnyMJ" w:hAnsi="SutonnyMJ" w:cs="SutonnyMJ"/>
+        </w:rPr>
+        <w:t>evW</w:t>
+      </w:r>
+      <w:proofErr w:type="spellEnd"/>
+      <w:r>
+        <w:rPr>
+          <w:rFonts w:ascii="SutonnyMJ" w:hAnsi="SutonnyMJ" w:cs="SutonnyMJ"/>
+        </w:rPr>
+        <w:t>©|</w:t>
       </w:r>
     </w:p>
     <w:p>
@@ -1505,11 +3817,19 @@
           <w:rFonts w:ascii="SutonnyMJ" w:hAnsi="SutonnyMJ" w:cs="SutonnyMJ"/>
         </w:rPr>
       </w:pPr>
-      <w:r>
-        <w:rPr>
-          <w:rFonts w:ascii="SutonnyMJ" w:hAnsi="SutonnyMJ" w:cs="SutonnyMJ"/>
-        </w:rPr>
-        <w:t>bw_|</w:t>
+      <w:proofErr w:type="spellStart"/>
+      <w:r>
+        <w:rPr>
+          <w:rFonts w:ascii="SutonnyMJ" w:hAnsi="SutonnyMJ" w:cs="SutonnyMJ"/>
+        </w:rPr>
+        <w:t>bw</w:t>
+      </w:r>
+      <w:proofErr w:type="spellEnd"/>
+      <w:r>
+        <w:rPr>
+          <w:rFonts w:ascii="SutonnyMJ" w:hAnsi="SutonnyMJ" w:cs="SutonnyMJ"/>
+        </w:rPr>
+        <w:t>_|</w:t>
       </w:r>
     </w:p>
     <w:p>

</xml_diff>